<commit_message>
Updated docs to fit templates
</commit_message>
<xml_diff>
--- a/docs/Sprint Retro.docx
+++ b/docs/Sprint Retro.docx
@@ -244,15 +244,31 @@
           <w:sz w:val="24"/>
           <w:szCs w:val="24"/>
         </w:rPr>
-        <w:t>Michael</w:t>
-      </w:r>
-      <w:r>
-        <w:rPr>
-          <w:rFonts w:ascii="Arial" w:hAnsi="Arial" w:cs="Arial"/>
-          <w:sz w:val="24"/>
-          <w:szCs w:val="24"/>
-        </w:rPr>
-        <w:t xml:space="preserve"> Kolev, Liangyu Nie,, Xiaying Wang</w:t>
+        <w:t>Miche</w:t>
+      </w:r>
+      <w:r>
+        <w:rPr>
+          <w:rFonts w:ascii="Arial" w:hAnsi="Arial" w:cs="Arial"/>
+          <w:sz w:val="24"/>
+          <w:szCs w:val="24"/>
+        </w:rPr>
+        <w:t>a</w:t>
+      </w:r>
+      <w:r>
+        <w:rPr>
+          <w:rFonts w:ascii="Arial" w:hAnsi="Arial" w:cs="Arial"/>
+          <w:sz w:val="24"/>
+          <w:szCs w:val="24"/>
+        </w:rPr>
+        <w:t>l</w:t>
+      </w:r>
+      <w:r>
+        <w:rPr>
+          <w:rFonts w:ascii="Arial" w:hAnsi="Arial" w:cs="Arial"/>
+          <w:sz w:val="24"/>
+          <w:szCs w:val="24"/>
+        </w:rPr>
+        <w:t xml:space="preserve"> Kolev, Liangyu Nie, Xiaying Wang</w:t>
       </w:r>
     </w:p>
     <w:p>
@@ -429,11 +445,6 @@
     </w:p>
     <w:p>
       <w:pPr>
-        <w:ind w:firstLine="720"/>
-      </w:pPr>
-    </w:p>
-    <w:p>
-      <w:pPr>
         <w:pStyle w:val="Heading2"/>
         <w:rPr>
           <w:sz w:val="28"/>
@@ -561,17 +572,15 @@
     </w:p>
     <w:p>
       <w:pPr>
-        <w:pStyle w:val="Normal"/>
-        <w:rPr>
-          <w:rFonts w:ascii="Arial" w:hAnsi="Arial" w:cs="Arial"/>
-          <w:sz w:val="24"/>
-          <w:szCs w:val="24"/>
-        </w:rPr>
-      </w:pPr>
-    </w:p>
-    <w:p>
-      <w:pPr>
-        <w:pStyle w:val="Normal"/>
+        <w:rPr>
+          <w:rFonts w:ascii="Arial" w:hAnsi="Arial" w:cs="Arial"/>
+          <w:sz w:val="24"/>
+          <w:szCs w:val="24"/>
+        </w:rPr>
+      </w:pPr>
+    </w:p>
+    <w:p>
+      <w:pPr>
         <w:rPr>
           <w:rFonts w:ascii="Arial" w:hAnsi="Arial" w:cs="Arial"/>
           <w:sz w:val="24"/>
@@ -591,38 +600,11 @@
       <w:r>
         <w:rPr>
           <w:rFonts w:ascii="Arial" w:hAnsi="Arial" w:cs="Arial"/>
-          <w:color w:val="4472C4" w:themeColor="accent1" w:themeTint="FF" w:themeShade="FF"/>
-          <w:sz w:val="24"/>
-          <w:szCs w:val="24"/>
-        </w:rPr>
-        <w:t>Booking System</w:t>
-      </w:r>
-      <w:r>
-        <w:rPr>
-          <w:rFonts w:ascii="Arial" w:hAnsi="Arial" w:cs="Arial"/>
-          <w:color w:val="4472C4" w:themeColor="accent1" w:themeTint="FF" w:themeShade="FF"/>
-          <w:sz w:val="24"/>
-          <w:szCs w:val="24"/>
-        </w:rPr>
-        <w:t xml:space="preserve"> </w:t>
-      </w:r>
-      <w:r>
-        <w:rPr>
-          <w:rFonts w:ascii="Arial" w:hAnsi="Arial" w:cs="Arial"/>
-          <w:color w:val="4472C4" w:themeColor="accent1" w:themeTint="FF" w:themeShade="FF"/>
-          <w:sz w:val="24"/>
-          <w:szCs w:val="24"/>
-        </w:rPr>
-        <w:t>Sprint Planning Notes</w:t>
-      </w:r>
-      <w:r>
-        <w:rPr>
-          <w:rFonts w:ascii="Arial" w:hAnsi="Arial" w:cs="Arial"/>
-          <w:color w:val="4472C4" w:themeColor="accent1" w:themeTint="FF" w:themeShade="FF"/>
-          <w:sz w:val="24"/>
-          <w:szCs w:val="24"/>
-        </w:rPr>
-        <w:t xml:space="preserve"> </w:t>
+          <w:color w:val="4472C4" w:themeColor="accent1"/>
+          <w:sz w:val="24"/>
+          <w:szCs w:val="24"/>
+        </w:rPr>
+        <w:t xml:space="preserve">Booking System Sprint Planning Notes </w:t>
       </w:r>
     </w:p>
     <w:p>
@@ -637,7 +619,7 @@
       <w:r>
         <w:rPr>
           <w:rFonts w:ascii="Arial" w:hAnsi="Arial" w:cs="Arial"/>
-          <w:color w:val="4472C4" w:themeColor="accent1" w:themeTint="FF" w:themeShade="FF"/>
+          <w:color w:val="4472C4" w:themeColor="accent1"/>
           <w:sz w:val="24"/>
           <w:szCs w:val="24"/>
         </w:rPr>
@@ -649,15 +631,7 @@
           <w:sz w:val="24"/>
           <w:szCs w:val="24"/>
         </w:rPr>
-        <w:t>6.TUES_6:30.6</w:t>
-      </w:r>
-      <w:r>
-        <w:rPr>
-          <w:rFonts w:ascii="Arial" w:hAnsi="Arial" w:cs="Arial"/>
-          <w:sz w:val="24"/>
-          <w:szCs w:val="24"/>
-        </w:rPr>
-        <w:t xml:space="preserve"> </w:t>
+        <w:t xml:space="preserve">6.TUES_6:30.6 </w:t>
       </w:r>
     </w:p>
     <w:p>
@@ -682,7 +656,7 @@
       <w:r>
         <w:rPr>
           <w:rFonts w:ascii="Arial" w:hAnsi="Arial" w:cs="Arial"/>
-          <w:color w:val="4472C4" w:themeColor="accent1" w:themeTint="FF" w:themeShade="FF"/>
+          <w:color w:val="4472C4" w:themeColor="accent1"/>
           <w:sz w:val="24"/>
           <w:szCs w:val="24"/>
         </w:rPr>
@@ -701,7 +675,7 @@
       <w:r>
         <w:rPr>
           <w:rFonts w:ascii="Arial" w:hAnsi="Arial" w:cs="Arial"/>
-          <w:color w:val="4472C4" w:themeColor="accent1" w:themeTint="FF" w:themeShade="FF"/>
+          <w:color w:val="4472C4" w:themeColor="accent1"/>
           <w:sz w:val="24"/>
           <w:szCs w:val="24"/>
         </w:rPr>
@@ -731,18 +705,19 @@
         <w:pStyle w:val="ListParagraph"/>
         <w:rPr>
           <w:rFonts w:ascii="Arial" w:hAnsi="Arial" w:cs="Arial"/>
-          <w:color w:val="4472C4" w:themeColor="accent1" w:themeTint="FF" w:themeShade="FF"/>
-          <w:sz w:val="24"/>
-          <w:szCs w:val="24"/>
-        </w:rPr>
-      </w:pPr>
-      <w:r>
-        <w:rPr>
-          <w:rFonts w:ascii="Arial" w:hAnsi="Arial" w:cs="Arial"/>
-          <w:color w:val="4472C4" w:themeColor="accent1" w:themeTint="FF" w:themeShade="FF"/>
-          <w:sz w:val="24"/>
-          <w:szCs w:val="24"/>
-        </w:rPr>
+          <w:color w:val="4472C4" w:themeColor="accent1"/>
+          <w:sz w:val="24"/>
+          <w:szCs w:val="24"/>
+        </w:rPr>
+      </w:pPr>
+      <w:r>
+        <w:rPr>
+          <w:rFonts w:ascii="Arial" w:hAnsi="Arial" w:cs="Arial"/>
+          <w:color w:val="4472C4" w:themeColor="accent1"/>
+          <w:sz w:val="24"/>
+          <w:szCs w:val="24"/>
+        </w:rPr>
+        <w:lastRenderedPageBreak/>
         <w:t>Attended:</w:t>
       </w:r>
     </w:p>
@@ -758,7 +733,7 @@
       <w:r>
         <w:rPr>
           <w:rFonts w:ascii="Arial" w:hAnsi="Arial" w:cs="Arial"/>
-          <w:color w:val="4472C4" w:themeColor="accent1" w:themeTint="FF" w:themeShade="FF"/>
+          <w:color w:val="4472C4" w:themeColor="accent1"/>
           <w:sz w:val="24"/>
           <w:szCs w:val="24"/>
         </w:rPr>
@@ -775,7 +750,6 @@
     </w:p>
     <w:p>
       <w:pPr>
-        <w:pStyle w:val="Normal"/>
         <w:ind w:firstLine="720"/>
         <w:rPr>
           <w:rFonts w:ascii="Arial" w:hAnsi="Arial" w:cs="Arial"/>
@@ -798,54 +772,27 @@
           <w:sz w:val="24"/>
           <w:szCs w:val="24"/>
         </w:rPr>
-        <w:t xml:space="preserve"> </w:t>
-      </w:r>
-      <w:r>
-        <w:rPr>
-          <w:rFonts w:ascii="Arial" w:hAnsi="Arial" w:cs="Arial"/>
-          <w:sz w:val="24"/>
-          <w:szCs w:val="24"/>
-        </w:rPr>
-        <w:t>Michael Kolev,</w:t>
-      </w:r>
-      <w:r>
-        <w:rPr>
-          <w:rFonts w:ascii="Arial" w:hAnsi="Arial" w:cs="Arial"/>
-          <w:sz w:val="24"/>
-          <w:szCs w:val="24"/>
-        </w:rPr>
-        <w:t>,</w:t>
-      </w:r>
-      <w:r>
-        <w:rPr>
-          <w:rFonts w:ascii="Arial" w:hAnsi="Arial" w:cs="Arial"/>
-          <w:sz w:val="24"/>
-          <w:szCs w:val="24"/>
-        </w:rPr>
-        <w:t xml:space="preserve"> </w:t>
-      </w:r>
-      <w:proofErr w:type="spellStart"/>
-      <w:r>
-        <w:rPr>
-          <w:rFonts w:ascii="Arial" w:hAnsi="Arial" w:cs="Arial"/>
-          <w:sz w:val="24"/>
-          <w:szCs w:val="24"/>
-        </w:rPr>
-        <w:t>Xiaying</w:t>
-      </w:r>
-      <w:proofErr w:type="spellEnd"/>
-      <w:r>
-        <w:rPr>
-          <w:rFonts w:ascii="Arial" w:hAnsi="Arial" w:cs="Arial"/>
-          <w:sz w:val="24"/>
-          <w:szCs w:val="24"/>
-        </w:rPr>
-        <w:t xml:space="preserve"> Wang, Sami Yildirim</w:t>
-      </w:r>
-    </w:p>
-    <w:p>
-      <w:pPr>
-        <w:pStyle w:val="Normal"/>
+        <w:t xml:space="preserve"> Miche</w:t>
+      </w:r>
+      <w:r>
+        <w:rPr>
+          <w:rFonts w:ascii="Arial" w:hAnsi="Arial" w:cs="Arial"/>
+          <w:sz w:val="24"/>
+          <w:szCs w:val="24"/>
+        </w:rPr>
+        <w:t>a</w:t>
+      </w:r>
+      <w:r>
+        <w:rPr>
+          <w:rFonts w:ascii="Arial" w:hAnsi="Arial" w:cs="Arial"/>
+          <w:sz w:val="24"/>
+          <w:szCs w:val="24"/>
+        </w:rPr>
+        <w:t>l Kolev, Xiaying Wang, Sami Yildirim</w:t>
+      </w:r>
+    </w:p>
+    <w:p>
+      <w:pPr>
         <w:rPr>
           <w:rFonts w:ascii="Arial" w:hAnsi="Arial" w:cs="Arial"/>
           <w:sz w:val="24"/>
@@ -871,8 +818,11 @@
     </w:p>
     <w:p>
       <w:pPr>
-        <w:pStyle w:val="Normal"/>
-        <w:ind w:firstLine="720"/>
+        <w:pStyle w:val="ListParagraph"/>
+        <w:numPr>
+          <w:ilvl w:val="0"/>
+          <w:numId w:val="8"/>
+        </w:numPr>
         <w:rPr>
           <w:rFonts w:ascii="Arial" w:hAnsi="Arial" w:cs="Arial"/>
           <w:sz w:val="24"/>
@@ -890,44 +840,60 @@
     </w:p>
     <w:p>
       <w:pPr>
-        <w:pStyle w:val="Normal"/>
-        <w:ind w:firstLine="720"/>
-        <w:rPr>
-          <w:rFonts w:ascii="Arial" w:hAnsi="Arial" w:cs="Arial"/>
-          <w:sz w:val="24"/>
-          <w:szCs w:val="24"/>
-        </w:rPr>
-      </w:pPr>
-      <w:r>
-        <w:rPr>
-          <w:rFonts w:ascii="Arial" w:hAnsi="Arial" w:cs="Arial"/>
-          <w:sz w:val="24"/>
-          <w:szCs w:val="24"/>
-        </w:rPr>
-        <w:t xml:space="preserve">Everyone </w:t>
-      </w:r>
-      <w:proofErr w:type="gramStart"/>
-      <w:r>
-        <w:rPr>
-          <w:rFonts w:ascii="Arial" w:hAnsi="Arial" w:cs="Arial"/>
-          <w:sz w:val="24"/>
-          <w:szCs w:val="24"/>
-        </w:rPr>
-        <w:t>get</w:t>
-      </w:r>
-      <w:proofErr w:type="gramEnd"/>
-      <w:r>
-        <w:rPr>
-          <w:rFonts w:ascii="Arial" w:hAnsi="Arial" w:cs="Arial"/>
-          <w:sz w:val="24"/>
-          <w:szCs w:val="24"/>
-        </w:rPr>
-        <w:t xml:space="preserve"> the work done</w:t>
-      </w:r>
-    </w:p>
-    <w:p>
-      <w:pPr>
-        <w:pStyle w:val="Normal"/>
+        <w:pStyle w:val="ListParagraph"/>
+        <w:numPr>
+          <w:ilvl w:val="0"/>
+          <w:numId w:val="8"/>
+        </w:numPr>
+        <w:rPr>
+          <w:rFonts w:ascii="Arial" w:hAnsi="Arial" w:cs="Arial"/>
+          <w:sz w:val="24"/>
+          <w:szCs w:val="24"/>
+        </w:rPr>
+      </w:pPr>
+      <w:r>
+        <w:rPr>
+          <w:rFonts w:ascii="Arial" w:hAnsi="Arial" w:cs="Arial"/>
+          <w:sz w:val="24"/>
+          <w:szCs w:val="24"/>
+        </w:rPr>
+        <w:t>Everyone g</w:t>
+      </w:r>
+      <w:r>
+        <w:rPr>
+          <w:rFonts w:ascii="Arial" w:hAnsi="Arial" w:cs="Arial"/>
+          <w:sz w:val="24"/>
+          <w:szCs w:val="24"/>
+        </w:rPr>
+        <w:t>o</w:t>
+      </w:r>
+      <w:r>
+        <w:rPr>
+          <w:rFonts w:ascii="Arial" w:hAnsi="Arial" w:cs="Arial"/>
+          <w:sz w:val="24"/>
+          <w:szCs w:val="24"/>
+        </w:rPr>
+        <w:t>t the</w:t>
+      </w:r>
+      <w:r>
+        <w:rPr>
+          <w:rFonts w:ascii="Arial" w:hAnsi="Arial" w:cs="Arial"/>
+          <w:sz w:val="24"/>
+          <w:szCs w:val="24"/>
+        </w:rPr>
+        <w:t>ir</w:t>
+      </w:r>
+      <w:r>
+        <w:rPr>
+          <w:rFonts w:ascii="Arial" w:hAnsi="Arial" w:cs="Arial"/>
+          <w:sz w:val="24"/>
+          <w:szCs w:val="24"/>
+        </w:rPr>
+        <w:t xml:space="preserve"> work done</w:t>
+      </w:r>
+    </w:p>
+    <w:p>
+      <w:pPr>
         <w:ind w:firstLine="720"/>
         <w:rPr>
           <w:rFonts w:ascii="Arial" w:hAnsi="Arial" w:cs="Arial"/>
@@ -954,59 +920,140 @@
     </w:p>
     <w:p>
       <w:pPr>
-        <w:pStyle w:val="Normal"/>
-        <w:ind w:firstLine="720"/>
-        <w:rPr>
-          <w:rFonts w:ascii="Arial" w:hAnsi="Arial" w:cs="Arial"/>
-          <w:sz w:val="24"/>
-          <w:szCs w:val="24"/>
-        </w:rPr>
-      </w:pPr>
-      <w:r>
-        <w:rPr>
-          <w:rFonts w:ascii="Arial" w:hAnsi="Arial" w:cs="Arial"/>
-          <w:sz w:val="24"/>
-          <w:szCs w:val="24"/>
-        </w:rPr>
-        <w:t>We should take a lot bit work</w:t>
-      </w:r>
-    </w:p>
-    <w:p>
-      <w:pPr>
-        <w:pStyle w:val="Normal"/>
-        <w:ind w:firstLine="720"/>
-        <w:rPr>
-          <w:rFonts w:ascii="Arial" w:hAnsi="Arial" w:cs="Arial"/>
-          <w:sz w:val="24"/>
-          <w:szCs w:val="24"/>
-        </w:rPr>
-      </w:pPr>
-      <w:r>
-        <w:rPr>
-          <w:rFonts w:ascii="Arial" w:hAnsi="Arial" w:cs="Arial"/>
-          <w:sz w:val="24"/>
-          <w:szCs w:val="24"/>
-        </w:rPr>
-        <w:t>Push git more regularly</w:t>
-      </w:r>
-    </w:p>
-    <w:p>
-      <w:pPr>
-        <w:pStyle w:val="Normal"/>
-        <w:ind w:firstLine="720"/>
-        <w:rPr>
-          <w:rFonts w:ascii="Arial" w:hAnsi="Arial" w:cs="Arial"/>
-          <w:sz w:val="24"/>
-          <w:szCs w:val="24"/>
-        </w:rPr>
-      </w:pPr>
-      <w:r>
-        <w:rPr>
-          <w:rFonts w:ascii="Arial" w:hAnsi="Arial" w:cs="Arial"/>
-          <w:sz w:val="24"/>
-          <w:szCs w:val="24"/>
-        </w:rPr>
-        <w:t>Each feature should have their own branch</w:t>
+        <w:pStyle w:val="ListParagraph"/>
+        <w:numPr>
+          <w:ilvl w:val="0"/>
+          <w:numId w:val="9"/>
+        </w:numPr>
+        <w:rPr>
+          <w:rFonts w:ascii="Arial" w:hAnsi="Arial" w:cs="Arial"/>
+          <w:sz w:val="24"/>
+          <w:szCs w:val="24"/>
+        </w:rPr>
+      </w:pPr>
+      <w:r>
+        <w:rPr>
+          <w:rFonts w:ascii="Arial" w:hAnsi="Arial" w:cs="Arial"/>
+          <w:sz w:val="24"/>
+          <w:szCs w:val="24"/>
+        </w:rPr>
+        <w:t xml:space="preserve">We </w:t>
+      </w:r>
+      <w:r>
+        <w:rPr>
+          <w:rFonts w:ascii="Arial" w:hAnsi="Arial" w:cs="Arial"/>
+          <w:sz w:val="24"/>
+          <w:szCs w:val="24"/>
+        </w:rPr>
+        <w:t xml:space="preserve">took on slighltly more </w:t>
+      </w:r>
+      <w:r>
+        <w:rPr>
+          <w:rFonts w:ascii="Arial" w:hAnsi="Arial" w:cs="Arial"/>
+          <w:sz w:val="24"/>
+          <w:szCs w:val="24"/>
+        </w:rPr>
+        <w:t>work</w:t>
+      </w:r>
+      <w:r>
+        <w:rPr>
+          <w:rFonts w:ascii="Arial" w:hAnsi="Arial" w:cs="Arial"/>
+          <w:sz w:val="24"/>
+          <w:szCs w:val="24"/>
+        </w:rPr>
+        <w:t xml:space="preserve"> than was comfortable</w:t>
+      </w:r>
+    </w:p>
+    <w:p>
+      <w:pPr>
+        <w:pStyle w:val="ListParagraph"/>
+        <w:numPr>
+          <w:ilvl w:val="0"/>
+          <w:numId w:val="9"/>
+        </w:numPr>
+        <w:rPr>
+          <w:rFonts w:ascii="Arial" w:hAnsi="Arial" w:cs="Arial"/>
+          <w:sz w:val="24"/>
+          <w:szCs w:val="24"/>
+        </w:rPr>
+      </w:pPr>
+      <w:r>
+        <w:rPr>
+          <w:rFonts w:ascii="Arial" w:hAnsi="Arial" w:cs="Arial"/>
+          <w:sz w:val="24"/>
+          <w:szCs w:val="24"/>
+        </w:rPr>
+        <w:t>Push</w:t>
+      </w:r>
+      <w:r>
+        <w:rPr>
+          <w:rFonts w:ascii="Arial" w:hAnsi="Arial" w:cs="Arial"/>
+          <w:sz w:val="24"/>
+          <w:szCs w:val="24"/>
+        </w:rPr>
+        <w:t xml:space="preserve"> to</w:t>
+      </w:r>
+      <w:r>
+        <w:rPr>
+          <w:rFonts w:ascii="Arial" w:hAnsi="Arial" w:cs="Arial"/>
+          <w:sz w:val="24"/>
+          <w:szCs w:val="24"/>
+        </w:rPr>
+        <w:t xml:space="preserve"> git</w:t>
+      </w:r>
+      <w:r>
+        <w:rPr>
+          <w:rFonts w:ascii="Arial" w:hAnsi="Arial" w:cs="Arial"/>
+          <w:sz w:val="24"/>
+          <w:szCs w:val="24"/>
+        </w:rPr>
+        <w:t>hub</w:t>
+      </w:r>
+      <w:r>
+        <w:rPr>
+          <w:rFonts w:ascii="Arial" w:hAnsi="Arial" w:cs="Arial"/>
+          <w:sz w:val="24"/>
+          <w:szCs w:val="24"/>
+        </w:rPr>
+        <w:t xml:space="preserve"> more regularly</w:t>
+      </w:r>
+    </w:p>
+    <w:p>
+      <w:pPr>
+        <w:pStyle w:val="ListParagraph"/>
+        <w:numPr>
+          <w:ilvl w:val="0"/>
+          <w:numId w:val="9"/>
+        </w:numPr>
+        <w:rPr>
+          <w:rFonts w:ascii="Arial" w:hAnsi="Arial" w:cs="Arial"/>
+          <w:sz w:val="24"/>
+          <w:szCs w:val="24"/>
+        </w:rPr>
+      </w:pPr>
+      <w:r>
+        <w:rPr>
+          <w:rFonts w:ascii="Arial" w:hAnsi="Arial" w:cs="Arial"/>
+          <w:sz w:val="24"/>
+          <w:szCs w:val="24"/>
+        </w:rPr>
+        <w:t xml:space="preserve">Each feature should have </w:t>
+      </w:r>
+      <w:r>
+        <w:rPr>
+          <w:rFonts w:ascii="Arial" w:hAnsi="Arial" w:cs="Arial"/>
+          <w:sz w:val="24"/>
+          <w:szCs w:val="24"/>
+        </w:rPr>
+        <w:t>its</w:t>
+      </w:r>
+      <w:r>
+        <w:rPr>
+          <w:rFonts w:ascii="Arial" w:hAnsi="Arial" w:cs="Arial"/>
+          <w:sz w:val="24"/>
+          <w:szCs w:val="24"/>
+        </w:rPr>
+        <w:t xml:space="preserve"> own branch</w:t>
       </w:r>
     </w:p>
     <w:p>
@@ -1027,8 +1074,11 @@
     </w:p>
     <w:p>
       <w:pPr>
-        <w:pStyle w:val="Normal"/>
-        <w:ind w:firstLine="720"/>
+        <w:pStyle w:val="ListParagraph"/>
+        <w:numPr>
+          <w:ilvl w:val="0"/>
+          <w:numId w:val="10"/>
+        </w:numPr>
         <w:rPr>
           <w:rFonts w:ascii="Arial" w:hAnsi="Arial" w:cs="Arial"/>
           <w:sz w:val="24"/>
@@ -1046,21 +1096,32 @@
     </w:p>
     <w:p>
       <w:pPr>
-        <w:pStyle w:val="Normal"/>
-        <w:ind w:firstLine="720"/>
-        <w:rPr>
-          <w:rFonts w:ascii="Arial" w:hAnsi="Arial" w:cs="Arial"/>
-          <w:sz w:val="24"/>
-          <w:szCs w:val="24"/>
-        </w:rPr>
-      </w:pPr>
-      <w:r>
-        <w:rPr>
-          <w:rFonts w:ascii="Arial" w:hAnsi="Arial" w:cs="Arial"/>
-          <w:sz w:val="24"/>
-          <w:szCs w:val="24"/>
-        </w:rPr>
-        <w:t>We finished all work even worked in mid-break</w:t>
+        <w:pStyle w:val="ListParagraph"/>
+        <w:numPr>
+          <w:ilvl w:val="0"/>
+          <w:numId w:val="10"/>
+        </w:numPr>
+        <w:rPr>
+          <w:rFonts w:ascii="Arial" w:hAnsi="Arial" w:cs="Arial"/>
+          <w:sz w:val="24"/>
+          <w:szCs w:val="24"/>
+        </w:rPr>
+      </w:pPr>
+      <w:r>
+        <w:rPr>
+          <w:rFonts w:ascii="Arial" w:hAnsi="Arial" w:cs="Arial"/>
+          <w:sz w:val="24"/>
+          <w:szCs w:val="24"/>
+        </w:rPr>
+        <w:t xml:space="preserve">We finished all work even </w:t>
+      </w:r>
+      <w:r>
+        <w:rPr>
+          <w:rFonts w:ascii="Arial" w:hAnsi="Arial" w:cs="Arial"/>
+          <w:sz w:val="24"/>
+          <w:szCs w:val="24"/>
+        </w:rPr>
+        <w:t>with the midsemester break</w:t>
       </w:r>
     </w:p>
     <w:p>
@@ -1081,8 +1142,11 @@
     </w:p>
     <w:p>
       <w:pPr>
-        <w:pStyle w:val="Normal"/>
-        <w:ind w:firstLine="720"/>
+        <w:pStyle w:val="ListParagraph"/>
+        <w:numPr>
+          <w:ilvl w:val="0"/>
+          <w:numId w:val="11"/>
+        </w:numPr>
         <w:rPr>
           <w:rFonts w:ascii="Arial" w:hAnsi="Arial" w:cs="Arial"/>
           <w:sz w:val="24"/>
@@ -1100,8 +1164,11 @@
     </w:p>
     <w:p>
       <w:pPr>
-        <w:pStyle w:val="Normal"/>
-        <w:ind w:firstLine="720"/>
+        <w:pStyle w:val="ListParagraph"/>
+        <w:numPr>
+          <w:ilvl w:val="0"/>
+          <w:numId w:val="11"/>
+        </w:numPr>
         <w:rPr>
           <w:rFonts w:ascii="Arial" w:hAnsi="Arial" w:cs="Arial"/>
           <w:sz w:val="24"/>
@@ -1115,6 +1182,14 @@
           <w:szCs w:val="24"/>
         </w:rPr>
         <w:t>Optimal sprint workload</w:t>
+      </w:r>
+      <w:r>
+        <w:rPr>
+          <w:rFonts w:ascii="Arial" w:hAnsi="Arial" w:cs="Arial"/>
+          <w:sz w:val="24"/>
+          <w:szCs w:val="24"/>
+        </w:rPr>
+        <w:t xml:space="preserve"> (too low previous sprint, too high on this one, hopefully just right next time)</w:t>
       </w:r>
     </w:p>
     <w:p>
@@ -1135,25 +1210,44 @@
     </w:p>
     <w:p>
       <w:pPr>
-        <w:pStyle w:val="Normal"/>
-        <w:ind w:firstLine="720"/>
-        <w:rPr>
-          <w:rFonts w:ascii="Arial" w:hAnsi="Arial" w:cs="Arial"/>
-          <w:sz w:val="24"/>
-          <w:szCs w:val="24"/>
-        </w:rPr>
-      </w:pPr>
-      <w:r>
-        <w:rPr>
-          <w:rFonts w:ascii="Arial" w:hAnsi="Arial" w:cs="Arial"/>
-          <w:sz w:val="24"/>
-          <w:szCs w:val="24"/>
-        </w:rPr>
-        <w:t>Good job for everyone’s work</w:t>
+        <w:pStyle w:val="ListParagraph"/>
+        <w:numPr>
+          <w:ilvl w:val="0"/>
+          <w:numId w:val="12"/>
+        </w:numPr>
+        <w:rPr>
+          <w:rFonts w:ascii="Arial" w:hAnsi="Arial" w:cs="Arial"/>
+          <w:sz w:val="24"/>
+          <w:szCs w:val="24"/>
+        </w:rPr>
+      </w:pPr>
+      <w:r>
+        <w:rPr>
+          <w:rFonts w:ascii="Arial" w:hAnsi="Arial" w:cs="Arial"/>
+          <w:sz w:val="24"/>
+          <w:szCs w:val="24"/>
+        </w:rPr>
+        <w:t xml:space="preserve">Good job </w:t>
+      </w:r>
+      <w:r>
+        <w:rPr>
+          <w:rFonts w:ascii="Arial" w:hAnsi="Arial" w:cs="Arial"/>
+          <w:sz w:val="24"/>
+          <w:szCs w:val="24"/>
+        </w:rPr>
+        <w:t>everyone</w:t>
+      </w:r>
+      <w:r>
+        <w:rPr>
+          <w:rFonts w:ascii="Arial" w:hAnsi="Arial" w:cs="Arial"/>
+          <w:sz w:val="24"/>
+          <w:szCs w:val="24"/>
+        </w:rPr>
+        <w:t>!</w:t>
       </w:r>
     </w:p>
     <w:sectPr>
-      <w:pgSz w:w="12240" w:h="15840" w:orient="portrait"/>
+      <w:pgSz w:w="12240" w:h="15840"/>
       <w:pgMar w:top="1440" w:right="1440" w:bottom="1440" w:left="1440" w:header="708" w:footer="708" w:gutter="0"/>
       <w:cols w:space="708"/>
       <w:docGrid w:linePitch="360"/>
@@ -1165,6 +1259,119 @@
 <file path=word/numbering.xml><?xml version="1.0" encoding="utf-8"?>
 <w:numbering xmlns:wpc="http://schemas.microsoft.com/office/word/2010/wordprocessingCanvas" xmlns:cx="http://schemas.microsoft.com/office/drawing/2014/chartex" xmlns:cx1="http://schemas.microsoft.com/office/drawing/2015/9/8/chartex" xmlns:cx2="http://schemas.microsoft.com/office/drawing/2015/10/21/chartex" xmlns:cx3="http://schemas.microsoft.com/office/drawing/2016/5/9/chartex" xmlns:cx4="http://schemas.microsoft.com/office/drawing/2016/5/10/chartex" xmlns:cx5="http://schemas.microsoft.com/office/drawing/2016/5/11/chartex" xmlns:cx6="http://schemas.microsoft.com/office/drawing/2016/5/12/chartex" xmlns:cx7="http://schemas.microsoft.com/office/drawing/2016/5/13/chartex" xmlns:cx8="http://schemas.microsoft.com/office/drawing/2016/5/14/chartex" xmlns:mc="http://schemas.openxmlformats.org/markup-compatibility/2006" xmlns:aink="http://schemas.microsoft.com/office/drawing/2016/ink" xmlns:am3d="http://schemas.microsoft.com/office/drawing/2017/model3d" xmlns:o="urn:schemas-microsoft-com:office:office" xmlns:r="http://schemas.openxmlformats.org/officeDocument/2006/relationships" xmlns:m="http://schemas.openxmlformats.org/officeDocument/2006/math" xmlns:v="urn:schemas-microsoft-com:vml" xmlns:wp14="http://schemas.microsoft.com/office/word/2010/wordprocessingDrawing" xmlns:wp="http://schemas.openxmlformats.org/drawingml/2006/wordprocessingDrawing" xmlns:w10="urn:schemas-microsoft-com:office:word" xmlns:w="http://schemas.openxmlformats.org/wordprocessingml/2006/main" xmlns:w14="http://schemas.microsoft.com/office/word/2010/wordml" xmlns:w15="http://schemas.microsoft.com/office/word/2012/wordml" xmlns:w16cex="http://schemas.microsoft.com/office/word/2018/wordml/cex" xmlns:w16cid="http://schemas.microsoft.com/office/word/2016/wordml/cid" xmlns:w16="http://schemas.microsoft.com/office/word/2018/wordml" xmlns:w16se="http://schemas.microsoft.com/office/word/2015/wordml/symex" xmlns:wpg="http://schemas.microsoft.com/office/word/2010/wordprocessingGroup" xmlns:wpi="http://schemas.microsoft.com/office/word/2010/wordprocessingInk" xmlns:wne="http://schemas.microsoft.com/office/word/2006/wordml" xmlns:wps="http://schemas.microsoft.com/office/word/2010/wordprocessingShape" mc:Ignorable="w14 w15 w16se w16cid w16 w16cex wp14">
   <w:abstractNum w:abstractNumId="0" w15:restartNumberingAfterBreak="0">
+    <w:nsid w:val="0E9A67BB"/>
+    <w:multiLevelType w:val="hybridMultilevel"/>
+    <w:tmpl w:val="768EC9BE"/>
+    <w:lvl w:ilvl="0" w:tplc="0C090001">
+      <w:start w:val="1"/>
+      <w:numFmt w:val="bullet"/>
+      <w:lvlText w:val=""/>
+      <w:lvlJc w:val="left"/>
+      <w:pPr>
+        <w:ind w:left="1440" w:hanging="360"/>
+      </w:pPr>
+      <w:rPr>
+        <w:rFonts w:ascii="Symbol" w:hAnsi="Symbol" w:hint="default"/>
+      </w:rPr>
+    </w:lvl>
+    <w:lvl w:ilvl="1" w:tplc="0C090003" w:tentative="1">
+      <w:start w:val="1"/>
+      <w:numFmt w:val="bullet"/>
+      <w:lvlText w:val="o"/>
+      <w:lvlJc w:val="left"/>
+      <w:pPr>
+        <w:ind w:left="2160" w:hanging="360"/>
+      </w:pPr>
+      <w:rPr>
+        <w:rFonts w:ascii="Courier New" w:hAnsi="Courier New" w:cs="Courier New" w:hint="default"/>
+      </w:rPr>
+    </w:lvl>
+    <w:lvl w:ilvl="2" w:tplc="0C090005" w:tentative="1">
+      <w:start w:val="1"/>
+      <w:numFmt w:val="bullet"/>
+      <w:lvlText w:val=""/>
+      <w:lvlJc w:val="left"/>
+      <w:pPr>
+        <w:ind w:left="2880" w:hanging="360"/>
+      </w:pPr>
+      <w:rPr>
+        <w:rFonts w:ascii="Wingdings" w:hAnsi="Wingdings" w:hint="default"/>
+      </w:rPr>
+    </w:lvl>
+    <w:lvl w:ilvl="3" w:tplc="0C090001" w:tentative="1">
+      <w:start w:val="1"/>
+      <w:numFmt w:val="bullet"/>
+      <w:lvlText w:val=""/>
+      <w:lvlJc w:val="left"/>
+      <w:pPr>
+        <w:ind w:left="3600" w:hanging="360"/>
+      </w:pPr>
+      <w:rPr>
+        <w:rFonts w:ascii="Symbol" w:hAnsi="Symbol" w:hint="default"/>
+      </w:rPr>
+    </w:lvl>
+    <w:lvl w:ilvl="4" w:tplc="0C090003" w:tentative="1">
+      <w:start w:val="1"/>
+      <w:numFmt w:val="bullet"/>
+      <w:lvlText w:val="o"/>
+      <w:lvlJc w:val="left"/>
+      <w:pPr>
+        <w:ind w:left="4320" w:hanging="360"/>
+      </w:pPr>
+      <w:rPr>
+        <w:rFonts w:ascii="Courier New" w:hAnsi="Courier New" w:cs="Courier New" w:hint="default"/>
+      </w:rPr>
+    </w:lvl>
+    <w:lvl w:ilvl="5" w:tplc="0C090005" w:tentative="1">
+      <w:start w:val="1"/>
+      <w:numFmt w:val="bullet"/>
+      <w:lvlText w:val=""/>
+      <w:lvlJc w:val="left"/>
+      <w:pPr>
+        <w:ind w:left="5040" w:hanging="360"/>
+      </w:pPr>
+      <w:rPr>
+        <w:rFonts w:ascii="Wingdings" w:hAnsi="Wingdings" w:hint="default"/>
+      </w:rPr>
+    </w:lvl>
+    <w:lvl w:ilvl="6" w:tplc="0C090001" w:tentative="1">
+      <w:start w:val="1"/>
+      <w:numFmt w:val="bullet"/>
+      <w:lvlText w:val=""/>
+      <w:lvlJc w:val="left"/>
+      <w:pPr>
+        <w:ind w:left="5760" w:hanging="360"/>
+      </w:pPr>
+      <w:rPr>
+        <w:rFonts w:ascii="Symbol" w:hAnsi="Symbol" w:hint="default"/>
+      </w:rPr>
+    </w:lvl>
+    <w:lvl w:ilvl="7" w:tplc="0C090003" w:tentative="1">
+      <w:start w:val="1"/>
+      <w:numFmt w:val="bullet"/>
+      <w:lvlText w:val="o"/>
+      <w:lvlJc w:val="left"/>
+      <w:pPr>
+        <w:ind w:left="6480" w:hanging="360"/>
+      </w:pPr>
+      <w:rPr>
+        <w:rFonts w:ascii="Courier New" w:hAnsi="Courier New" w:cs="Courier New" w:hint="default"/>
+      </w:rPr>
+    </w:lvl>
+    <w:lvl w:ilvl="8" w:tplc="0C090005" w:tentative="1">
+      <w:start w:val="1"/>
+      <w:numFmt w:val="bullet"/>
+      <w:lvlText w:val=""/>
+      <w:lvlJc w:val="left"/>
+      <w:pPr>
+        <w:ind w:left="7200" w:hanging="360"/>
+      </w:pPr>
+      <w:rPr>
+        <w:rFonts w:ascii="Wingdings" w:hAnsi="Wingdings" w:hint="default"/>
+      </w:rPr>
+    </w:lvl>
+  </w:abstractNum>
+  <w:abstractNum w:abstractNumId="1" w15:restartNumberingAfterBreak="0">
     <w:nsid w:val="12CF3563"/>
     <w:multiLevelType w:val="singleLevel"/>
     <w:tmpl w:val="E1065382"/>
@@ -1179,7 +1386,7 @@
       </w:pPr>
     </w:lvl>
   </w:abstractNum>
-  <w:abstractNum w:abstractNumId="1" w15:restartNumberingAfterBreak="0">
+  <w:abstractNum w:abstractNumId="2" w15:restartNumberingAfterBreak="0">
     <w:nsid w:val="138F07FA"/>
     <w:multiLevelType w:val="hybridMultilevel"/>
     <w:tmpl w:val="53321EDA"/>
@@ -1192,7 +1399,7 @@
         <w:ind w:left="1440" w:hanging="360"/>
       </w:pPr>
       <w:rPr>
-        <w:rFonts w:hint="default" w:ascii="Symbol" w:hAnsi="Symbol"/>
+        <w:rFonts w:ascii="Symbol" w:hAnsi="Symbol" w:hint="default"/>
       </w:rPr>
     </w:lvl>
     <w:lvl w:ilvl="1" w:tplc="0C090003" w:tentative="1">
@@ -1204,7 +1411,7 @@
         <w:ind w:left="2160" w:hanging="360"/>
       </w:pPr>
       <w:rPr>
-        <w:rFonts w:hint="default" w:ascii="Courier New" w:hAnsi="Courier New" w:cs="Courier New"/>
+        <w:rFonts w:ascii="Courier New" w:hAnsi="Courier New" w:cs="Courier New" w:hint="default"/>
       </w:rPr>
     </w:lvl>
     <w:lvl w:ilvl="2" w:tplc="0C090005" w:tentative="1">
@@ -1216,7 +1423,7 @@
         <w:ind w:left="2880" w:hanging="360"/>
       </w:pPr>
       <w:rPr>
-        <w:rFonts w:hint="default" w:ascii="Wingdings" w:hAnsi="Wingdings"/>
+        <w:rFonts w:ascii="Wingdings" w:hAnsi="Wingdings" w:hint="default"/>
       </w:rPr>
     </w:lvl>
     <w:lvl w:ilvl="3" w:tplc="0C090001" w:tentative="1">
@@ -1228,7 +1435,7 @@
         <w:ind w:left="3600" w:hanging="360"/>
       </w:pPr>
       <w:rPr>
-        <w:rFonts w:hint="default" w:ascii="Symbol" w:hAnsi="Symbol"/>
+        <w:rFonts w:ascii="Symbol" w:hAnsi="Symbol" w:hint="default"/>
       </w:rPr>
     </w:lvl>
     <w:lvl w:ilvl="4" w:tplc="0C090003" w:tentative="1">
@@ -1240,7 +1447,7 @@
         <w:ind w:left="4320" w:hanging="360"/>
       </w:pPr>
       <w:rPr>
-        <w:rFonts w:hint="default" w:ascii="Courier New" w:hAnsi="Courier New" w:cs="Courier New"/>
+        <w:rFonts w:ascii="Courier New" w:hAnsi="Courier New" w:cs="Courier New" w:hint="default"/>
       </w:rPr>
     </w:lvl>
     <w:lvl w:ilvl="5" w:tplc="0C090005" w:tentative="1">
@@ -1252,7 +1459,7 @@
         <w:ind w:left="5040" w:hanging="360"/>
       </w:pPr>
       <w:rPr>
-        <w:rFonts w:hint="default" w:ascii="Wingdings" w:hAnsi="Wingdings"/>
+        <w:rFonts w:ascii="Wingdings" w:hAnsi="Wingdings" w:hint="default"/>
       </w:rPr>
     </w:lvl>
     <w:lvl w:ilvl="6" w:tplc="0C090001" w:tentative="1">
@@ -1264,7 +1471,7 @@
         <w:ind w:left="5760" w:hanging="360"/>
       </w:pPr>
       <w:rPr>
-        <w:rFonts w:hint="default" w:ascii="Symbol" w:hAnsi="Symbol"/>
+        <w:rFonts w:ascii="Symbol" w:hAnsi="Symbol" w:hint="default"/>
       </w:rPr>
     </w:lvl>
     <w:lvl w:ilvl="7" w:tplc="0C090003" w:tentative="1">
@@ -1276,7 +1483,7 @@
         <w:ind w:left="6480" w:hanging="360"/>
       </w:pPr>
       <w:rPr>
-        <w:rFonts w:hint="default" w:ascii="Courier New" w:hAnsi="Courier New" w:cs="Courier New"/>
+        <w:rFonts w:ascii="Courier New" w:hAnsi="Courier New" w:cs="Courier New" w:hint="default"/>
       </w:rPr>
     </w:lvl>
     <w:lvl w:ilvl="8" w:tplc="0C090005" w:tentative="1">
@@ -1288,11 +1495,124 @@
         <w:ind w:left="7200" w:hanging="360"/>
       </w:pPr>
       <w:rPr>
-        <w:rFonts w:hint="default" w:ascii="Wingdings" w:hAnsi="Wingdings"/>
+        <w:rFonts w:ascii="Wingdings" w:hAnsi="Wingdings" w:hint="default"/>
       </w:rPr>
     </w:lvl>
   </w:abstractNum>
-  <w:abstractNum w:abstractNumId="2" w15:restartNumberingAfterBreak="0">
+  <w:abstractNum w:abstractNumId="3" w15:restartNumberingAfterBreak="0">
+    <w:nsid w:val="1E8B70D3"/>
+    <w:multiLevelType w:val="hybridMultilevel"/>
+    <w:tmpl w:val="1E3C6AC6"/>
+    <w:lvl w:ilvl="0" w:tplc="0C090001">
+      <w:start w:val="1"/>
+      <w:numFmt w:val="bullet"/>
+      <w:lvlText w:val=""/>
+      <w:lvlJc w:val="left"/>
+      <w:pPr>
+        <w:ind w:left="1440" w:hanging="360"/>
+      </w:pPr>
+      <w:rPr>
+        <w:rFonts w:ascii="Symbol" w:hAnsi="Symbol" w:hint="default"/>
+      </w:rPr>
+    </w:lvl>
+    <w:lvl w:ilvl="1" w:tplc="0C090003" w:tentative="1">
+      <w:start w:val="1"/>
+      <w:numFmt w:val="bullet"/>
+      <w:lvlText w:val="o"/>
+      <w:lvlJc w:val="left"/>
+      <w:pPr>
+        <w:ind w:left="2160" w:hanging="360"/>
+      </w:pPr>
+      <w:rPr>
+        <w:rFonts w:ascii="Courier New" w:hAnsi="Courier New" w:cs="Courier New" w:hint="default"/>
+      </w:rPr>
+    </w:lvl>
+    <w:lvl w:ilvl="2" w:tplc="0C090005" w:tentative="1">
+      <w:start w:val="1"/>
+      <w:numFmt w:val="bullet"/>
+      <w:lvlText w:val=""/>
+      <w:lvlJc w:val="left"/>
+      <w:pPr>
+        <w:ind w:left="2880" w:hanging="360"/>
+      </w:pPr>
+      <w:rPr>
+        <w:rFonts w:ascii="Wingdings" w:hAnsi="Wingdings" w:hint="default"/>
+      </w:rPr>
+    </w:lvl>
+    <w:lvl w:ilvl="3" w:tplc="0C090001" w:tentative="1">
+      <w:start w:val="1"/>
+      <w:numFmt w:val="bullet"/>
+      <w:lvlText w:val=""/>
+      <w:lvlJc w:val="left"/>
+      <w:pPr>
+        <w:ind w:left="3600" w:hanging="360"/>
+      </w:pPr>
+      <w:rPr>
+        <w:rFonts w:ascii="Symbol" w:hAnsi="Symbol" w:hint="default"/>
+      </w:rPr>
+    </w:lvl>
+    <w:lvl w:ilvl="4" w:tplc="0C090003" w:tentative="1">
+      <w:start w:val="1"/>
+      <w:numFmt w:val="bullet"/>
+      <w:lvlText w:val="o"/>
+      <w:lvlJc w:val="left"/>
+      <w:pPr>
+        <w:ind w:left="4320" w:hanging="360"/>
+      </w:pPr>
+      <w:rPr>
+        <w:rFonts w:ascii="Courier New" w:hAnsi="Courier New" w:cs="Courier New" w:hint="default"/>
+      </w:rPr>
+    </w:lvl>
+    <w:lvl w:ilvl="5" w:tplc="0C090005" w:tentative="1">
+      <w:start w:val="1"/>
+      <w:numFmt w:val="bullet"/>
+      <w:lvlText w:val=""/>
+      <w:lvlJc w:val="left"/>
+      <w:pPr>
+        <w:ind w:left="5040" w:hanging="360"/>
+      </w:pPr>
+      <w:rPr>
+        <w:rFonts w:ascii="Wingdings" w:hAnsi="Wingdings" w:hint="default"/>
+      </w:rPr>
+    </w:lvl>
+    <w:lvl w:ilvl="6" w:tplc="0C090001" w:tentative="1">
+      <w:start w:val="1"/>
+      <w:numFmt w:val="bullet"/>
+      <w:lvlText w:val=""/>
+      <w:lvlJc w:val="left"/>
+      <w:pPr>
+        <w:ind w:left="5760" w:hanging="360"/>
+      </w:pPr>
+      <w:rPr>
+        <w:rFonts w:ascii="Symbol" w:hAnsi="Symbol" w:hint="default"/>
+      </w:rPr>
+    </w:lvl>
+    <w:lvl w:ilvl="7" w:tplc="0C090003" w:tentative="1">
+      <w:start w:val="1"/>
+      <w:numFmt w:val="bullet"/>
+      <w:lvlText w:val="o"/>
+      <w:lvlJc w:val="left"/>
+      <w:pPr>
+        <w:ind w:left="6480" w:hanging="360"/>
+      </w:pPr>
+      <w:rPr>
+        <w:rFonts w:ascii="Courier New" w:hAnsi="Courier New" w:cs="Courier New" w:hint="default"/>
+      </w:rPr>
+    </w:lvl>
+    <w:lvl w:ilvl="8" w:tplc="0C090005" w:tentative="1">
+      <w:start w:val="1"/>
+      <w:numFmt w:val="bullet"/>
+      <w:lvlText w:val=""/>
+      <w:lvlJc w:val="left"/>
+      <w:pPr>
+        <w:ind w:left="7200" w:hanging="360"/>
+      </w:pPr>
+      <w:rPr>
+        <w:rFonts w:ascii="Wingdings" w:hAnsi="Wingdings" w:hint="default"/>
+      </w:rPr>
+    </w:lvl>
+  </w:abstractNum>
+  <w:abstractNum w:abstractNumId="4" w15:restartNumberingAfterBreak="0">
     <w:nsid w:val="26E72473"/>
     <w:multiLevelType w:val="hybridMultilevel"/>
     <w:tmpl w:val="249004DC"/>
@@ -1305,7 +1625,7 @@
         <w:ind w:left="1440" w:hanging="360"/>
       </w:pPr>
       <w:rPr>
-        <w:rFonts w:hint="default" w:ascii="Symbol" w:hAnsi="Symbol"/>
+        <w:rFonts w:ascii="Symbol" w:hAnsi="Symbol" w:hint="default"/>
       </w:rPr>
     </w:lvl>
     <w:lvl w:ilvl="1" w:tplc="0C090003" w:tentative="1">
@@ -1317,7 +1637,7 @@
         <w:ind w:left="2160" w:hanging="360"/>
       </w:pPr>
       <w:rPr>
-        <w:rFonts w:hint="default" w:ascii="Courier New" w:hAnsi="Courier New" w:cs="Courier New"/>
+        <w:rFonts w:ascii="Courier New" w:hAnsi="Courier New" w:cs="Courier New" w:hint="default"/>
       </w:rPr>
     </w:lvl>
     <w:lvl w:ilvl="2" w:tplc="0C090005" w:tentative="1">
@@ -1329,7 +1649,7 @@
         <w:ind w:left="2880" w:hanging="360"/>
       </w:pPr>
       <w:rPr>
-        <w:rFonts w:hint="default" w:ascii="Wingdings" w:hAnsi="Wingdings"/>
+        <w:rFonts w:ascii="Wingdings" w:hAnsi="Wingdings" w:hint="default"/>
       </w:rPr>
     </w:lvl>
     <w:lvl w:ilvl="3" w:tplc="0C090001" w:tentative="1">
@@ -1341,7 +1661,7 @@
         <w:ind w:left="3600" w:hanging="360"/>
       </w:pPr>
       <w:rPr>
-        <w:rFonts w:hint="default" w:ascii="Symbol" w:hAnsi="Symbol"/>
+        <w:rFonts w:ascii="Symbol" w:hAnsi="Symbol" w:hint="default"/>
       </w:rPr>
     </w:lvl>
     <w:lvl w:ilvl="4" w:tplc="0C090003" w:tentative="1">
@@ -1353,7 +1673,7 @@
         <w:ind w:left="4320" w:hanging="360"/>
       </w:pPr>
       <w:rPr>
-        <w:rFonts w:hint="default" w:ascii="Courier New" w:hAnsi="Courier New" w:cs="Courier New"/>
+        <w:rFonts w:ascii="Courier New" w:hAnsi="Courier New" w:cs="Courier New" w:hint="default"/>
       </w:rPr>
     </w:lvl>
     <w:lvl w:ilvl="5" w:tplc="0C090005" w:tentative="1">
@@ -1365,7 +1685,7 @@
         <w:ind w:left="5040" w:hanging="360"/>
       </w:pPr>
       <w:rPr>
-        <w:rFonts w:hint="default" w:ascii="Wingdings" w:hAnsi="Wingdings"/>
+        <w:rFonts w:ascii="Wingdings" w:hAnsi="Wingdings" w:hint="default"/>
       </w:rPr>
     </w:lvl>
     <w:lvl w:ilvl="6" w:tplc="0C090001" w:tentative="1">
@@ -1377,7 +1697,7 @@
         <w:ind w:left="5760" w:hanging="360"/>
       </w:pPr>
       <w:rPr>
-        <w:rFonts w:hint="default" w:ascii="Symbol" w:hAnsi="Symbol"/>
+        <w:rFonts w:ascii="Symbol" w:hAnsi="Symbol" w:hint="default"/>
       </w:rPr>
     </w:lvl>
     <w:lvl w:ilvl="7" w:tplc="0C090003" w:tentative="1">
@@ -1389,7 +1709,7 @@
         <w:ind w:left="6480" w:hanging="360"/>
       </w:pPr>
       <w:rPr>
-        <w:rFonts w:hint="default" w:ascii="Courier New" w:hAnsi="Courier New" w:cs="Courier New"/>
+        <w:rFonts w:ascii="Courier New" w:hAnsi="Courier New" w:cs="Courier New" w:hint="default"/>
       </w:rPr>
     </w:lvl>
     <w:lvl w:ilvl="8" w:tplc="0C090005" w:tentative="1">
@@ -1401,11 +1721,237 @@
         <w:ind w:left="7200" w:hanging="360"/>
       </w:pPr>
       <w:rPr>
-        <w:rFonts w:hint="default" w:ascii="Wingdings" w:hAnsi="Wingdings"/>
+        <w:rFonts w:ascii="Wingdings" w:hAnsi="Wingdings" w:hint="default"/>
       </w:rPr>
     </w:lvl>
   </w:abstractNum>
-  <w:abstractNum w:abstractNumId="3" w15:restartNumberingAfterBreak="0">
+  <w:abstractNum w:abstractNumId="5" w15:restartNumberingAfterBreak="0">
+    <w:nsid w:val="42CD688D"/>
+    <w:multiLevelType w:val="hybridMultilevel"/>
+    <w:tmpl w:val="4908445C"/>
+    <w:lvl w:ilvl="0" w:tplc="0C090001">
+      <w:start w:val="1"/>
+      <w:numFmt w:val="bullet"/>
+      <w:lvlText w:val=""/>
+      <w:lvlJc w:val="left"/>
+      <w:pPr>
+        <w:ind w:left="1440" w:hanging="360"/>
+      </w:pPr>
+      <w:rPr>
+        <w:rFonts w:ascii="Symbol" w:hAnsi="Symbol" w:hint="default"/>
+      </w:rPr>
+    </w:lvl>
+    <w:lvl w:ilvl="1" w:tplc="0C090003" w:tentative="1">
+      <w:start w:val="1"/>
+      <w:numFmt w:val="bullet"/>
+      <w:lvlText w:val="o"/>
+      <w:lvlJc w:val="left"/>
+      <w:pPr>
+        <w:ind w:left="2160" w:hanging="360"/>
+      </w:pPr>
+      <w:rPr>
+        <w:rFonts w:ascii="Courier New" w:hAnsi="Courier New" w:cs="Courier New" w:hint="default"/>
+      </w:rPr>
+    </w:lvl>
+    <w:lvl w:ilvl="2" w:tplc="0C090005" w:tentative="1">
+      <w:start w:val="1"/>
+      <w:numFmt w:val="bullet"/>
+      <w:lvlText w:val=""/>
+      <w:lvlJc w:val="left"/>
+      <w:pPr>
+        <w:ind w:left="2880" w:hanging="360"/>
+      </w:pPr>
+      <w:rPr>
+        <w:rFonts w:ascii="Wingdings" w:hAnsi="Wingdings" w:hint="default"/>
+      </w:rPr>
+    </w:lvl>
+    <w:lvl w:ilvl="3" w:tplc="0C090001" w:tentative="1">
+      <w:start w:val="1"/>
+      <w:numFmt w:val="bullet"/>
+      <w:lvlText w:val=""/>
+      <w:lvlJc w:val="left"/>
+      <w:pPr>
+        <w:ind w:left="3600" w:hanging="360"/>
+      </w:pPr>
+      <w:rPr>
+        <w:rFonts w:ascii="Symbol" w:hAnsi="Symbol" w:hint="default"/>
+      </w:rPr>
+    </w:lvl>
+    <w:lvl w:ilvl="4" w:tplc="0C090003" w:tentative="1">
+      <w:start w:val="1"/>
+      <w:numFmt w:val="bullet"/>
+      <w:lvlText w:val="o"/>
+      <w:lvlJc w:val="left"/>
+      <w:pPr>
+        <w:ind w:left="4320" w:hanging="360"/>
+      </w:pPr>
+      <w:rPr>
+        <w:rFonts w:ascii="Courier New" w:hAnsi="Courier New" w:cs="Courier New" w:hint="default"/>
+      </w:rPr>
+    </w:lvl>
+    <w:lvl w:ilvl="5" w:tplc="0C090005" w:tentative="1">
+      <w:start w:val="1"/>
+      <w:numFmt w:val="bullet"/>
+      <w:lvlText w:val=""/>
+      <w:lvlJc w:val="left"/>
+      <w:pPr>
+        <w:ind w:left="5040" w:hanging="360"/>
+      </w:pPr>
+      <w:rPr>
+        <w:rFonts w:ascii="Wingdings" w:hAnsi="Wingdings" w:hint="default"/>
+      </w:rPr>
+    </w:lvl>
+    <w:lvl w:ilvl="6" w:tplc="0C090001" w:tentative="1">
+      <w:start w:val="1"/>
+      <w:numFmt w:val="bullet"/>
+      <w:lvlText w:val=""/>
+      <w:lvlJc w:val="left"/>
+      <w:pPr>
+        <w:ind w:left="5760" w:hanging="360"/>
+      </w:pPr>
+      <w:rPr>
+        <w:rFonts w:ascii="Symbol" w:hAnsi="Symbol" w:hint="default"/>
+      </w:rPr>
+    </w:lvl>
+    <w:lvl w:ilvl="7" w:tplc="0C090003" w:tentative="1">
+      <w:start w:val="1"/>
+      <w:numFmt w:val="bullet"/>
+      <w:lvlText w:val="o"/>
+      <w:lvlJc w:val="left"/>
+      <w:pPr>
+        <w:ind w:left="6480" w:hanging="360"/>
+      </w:pPr>
+      <w:rPr>
+        <w:rFonts w:ascii="Courier New" w:hAnsi="Courier New" w:cs="Courier New" w:hint="default"/>
+      </w:rPr>
+    </w:lvl>
+    <w:lvl w:ilvl="8" w:tplc="0C090005" w:tentative="1">
+      <w:start w:val="1"/>
+      <w:numFmt w:val="bullet"/>
+      <w:lvlText w:val=""/>
+      <w:lvlJc w:val="left"/>
+      <w:pPr>
+        <w:ind w:left="7200" w:hanging="360"/>
+      </w:pPr>
+      <w:rPr>
+        <w:rFonts w:ascii="Wingdings" w:hAnsi="Wingdings" w:hint="default"/>
+      </w:rPr>
+    </w:lvl>
+  </w:abstractNum>
+  <w:abstractNum w:abstractNumId="6" w15:restartNumberingAfterBreak="0">
+    <w:nsid w:val="57564DD0"/>
+    <w:multiLevelType w:val="hybridMultilevel"/>
+    <w:tmpl w:val="C98CAD8C"/>
+    <w:lvl w:ilvl="0" w:tplc="0C090001">
+      <w:start w:val="1"/>
+      <w:numFmt w:val="bullet"/>
+      <w:lvlText w:val=""/>
+      <w:lvlJc w:val="left"/>
+      <w:pPr>
+        <w:ind w:left="1440" w:hanging="360"/>
+      </w:pPr>
+      <w:rPr>
+        <w:rFonts w:ascii="Symbol" w:hAnsi="Symbol" w:hint="default"/>
+      </w:rPr>
+    </w:lvl>
+    <w:lvl w:ilvl="1" w:tplc="0C090003" w:tentative="1">
+      <w:start w:val="1"/>
+      <w:numFmt w:val="bullet"/>
+      <w:lvlText w:val="o"/>
+      <w:lvlJc w:val="left"/>
+      <w:pPr>
+        <w:ind w:left="2160" w:hanging="360"/>
+      </w:pPr>
+      <w:rPr>
+        <w:rFonts w:ascii="Courier New" w:hAnsi="Courier New" w:cs="Courier New" w:hint="default"/>
+      </w:rPr>
+    </w:lvl>
+    <w:lvl w:ilvl="2" w:tplc="0C090005" w:tentative="1">
+      <w:start w:val="1"/>
+      <w:numFmt w:val="bullet"/>
+      <w:lvlText w:val=""/>
+      <w:lvlJc w:val="left"/>
+      <w:pPr>
+        <w:ind w:left="2880" w:hanging="360"/>
+      </w:pPr>
+      <w:rPr>
+        <w:rFonts w:ascii="Wingdings" w:hAnsi="Wingdings" w:hint="default"/>
+      </w:rPr>
+    </w:lvl>
+    <w:lvl w:ilvl="3" w:tplc="0C090001" w:tentative="1">
+      <w:start w:val="1"/>
+      <w:numFmt w:val="bullet"/>
+      <w:lvlText w:val=""/>
+      <w:lvlJc w:val="left"/>
+      <w:pPr>
+        <w:ind w:left="3600" w:hanging="360"/>
+      </w:pPr>
+      <w:rPr>
+        <w:rFonts w:ascii="Symbol" w:hAnsi="Symbol" w:hint="default"/>
+      </w:rPr>
+    </w:lvl>
+    <w:lvl w:ilvl="4" w:tplc="0C090003" w:tentative="1">
+      <w:start w:val="1"/>
+      <w:numFmt w:val="bullet"/>
+      <w:lvlText w:val="o"/>
+      <w:lvlJc w:val="left"/>
+      <w:pPr>
+        <w:ind w:left="4320" w:hanging="360"/>
+      </w:pPr>
+      <w:rPr>
+        <w:rFonts w:ascii="Courier New" w:hAnsi="Courier New" w:cs="Courier New" w:hint="default"/>
+      </w:rPr>
+    </w:lvl>
+    <w:lvl w:ilvl="5" w:tplc="0C090005" w:tentative="1">
+      <w:start w:val="1"/>
+      <w:numFmt w:val="bullet"/>
+      <w:lvlText w:val=""/>
+      <w:lvlJc w:val="left"/>
+      <w:pPr>
+        <w:ind w:left="5040" w:hanging="360"/>
+      </w:pPr>
+      <w:rPr>
+        <w:rFonts w:ascii="Wingdings" w:hAnsi="Wingdings" w:hint="default"/>
+      </w:rPr>
+    </w:lvl>
+    <w:lvl w:ilvl="6" w:tplc="0C090001" w:tentative="1">
+      <w:start w:val="1"/>
+      <w:numFmt w:val="bullet"/>
+      <w:lvlText w:val=""/>
+      <w:lvlJc w:val="left"/>
+      <w:pPr>
+        <w:ind w:left="5760" w:hanging="360"/>
+      </w:pPr>
+      <w:rPr>
+        <w:rFonts w:ascii="Symbol" w:hAnsi="Symbol" w:hint="default"/>
+      </w:rPr>
+    </w:lvl>
+    <w:lvl w:ilvl="7" w:tplc="0C090003" w:tentative="1">
+      <w:start w:val="1"/>
+      <w:numFmt w:val="bullet"/>
+      <w:lvlText w:val="o"/>
+      <w:lvlJc w:val="left"/>
+      <w:pPr>
+        <w:ind w:left="6480" w:hanging="360"/>
+      </w:pPr>
+      <w:rPr>
+        <w:rFonts w:ascii="Courier New" w:hAnsi="Courier New" w:cs="Courier New" w:hint="default"/>
+      </w:rPr>
+    </w:lvl>
+    <w:lvl w:ilvl="8" w:tplc="0C090005" w:tentative="1">
+      <w:start w:val="1"/>
+      <w:numFmt w:val="bullet"/>
+      <w:lvlText w:val=""/>
+      <w:lvlJc w:val="left"/>
+      <w:pPr>
+        <w:ind w:left="7200" w:hanging="360"/>
+      </w:pPr>
+      <w:rPr>
+        <w:rFonts w:ascii="Wingdings" w:hAnsi="Wingdings" w:hint="default"/>
+      </w:rPr>
+    </w:lvl>
+  </w:abstractNum>
+  <w:abstractNum w:abstractNumId="7" w15:restartNumberingAfterBreak="0">
     <w:nsid w:val="5F8B1D20"/>
     <w:multiLevelType w:val="hybridMultilevel"/>
     <w:tmpl w:val="E5B01A4A"/>
@@ -1418,7 +1964,7 @@
         <w:ind w:left="1440" w:hanging="360"/>
       </w:pPr>
       <w:rPr>
-        <w:rFonts w:hint="default" w:ascii="Symbol" w:hAnsi="Symbol"/>
+        <w:rFonts w:ascii="Symbol" w:hAnsi="Symbol" w:hint="default"/>
       </w:rPr>
     </w:lvl>
     <w:lvl w:ilvl="1" w:tplc="0C090003" w:tentative="1">
@@ -1430,7 +1976,7 @@
         <w:ind w:left="2160" w:hanging="360"/>
       </w:pPr>
       <w:rPr>
-        <w:rFonts w:hint="default" w:ascii="Courier New" w:hAnsi="Courier New" w:cs="Courier New"/>
+        <w:rFonts w:ascii="Courier New" w:hAnsi="Courier New" w:cs="Courier New" w:hint="default"/>
       </w:rPr>
     </w:lvl>
     <w:lvl w:ilvl="2" w:tplc="0C090005" w:tentative="1">
@@ -1442,7 +1988,7 @@
         <w:ind w:left="2880" w:hanging="360"/>
       </w:pPr>
       <w:rPr>
-        <w:rFonts w:hint="default" w:ascii="Wingdings" w:hAnsi="Wingdings"/>
+        <w:rFonts w:ascii="Wingdings" w:hAnsi="Wingdings" w:hint="default"/>
       </w:rPr>
     </w:lvl>
     <w:lvl w:ilvl="3" w:tplc="0C090001" w:tentative="1">
@@ -1454,7 +2000,7 @@
         <w:ind w:left="3600" w:hanging="360"/>
       </w:pPr>
       <w:rPr>
-        <w:rFonts w:hint="default" w:ascii="Symbol" w:hAnsi="Symbol"/>
+        <w:rFonts w:ascii="Symbol" w:hAnsi="Symbol" w:hint="default"/>
       </w:rPr>
     </w:lvl>
     <w:lvl w:ilvl="4" w:tplc="0C090003" w:tentative="1">
@@ -1466,7 +2012,7 @@
         <w:ind w:left="4320" w:hanging="360"/>
       </w:pPr>
       <w:rPr>
-        <w:rFonts w:hint="default" w:ascii="Courier New" w:hAnsi="Courier New" w:cs="Courier New"/>
+        <w:rFonts w:ascii="Courier New" w:hAnsi="Courier New" w:cs="Courier New" w:hint="default"/>
       </w:rPr>
     </w:lvl>
     <w:lvl w:ilvl="5" w:tplc="0C090005" w:tentative="1">
@@ -1478,7 +2024,7 @@
         <w:ind w:left="5040" w:hanging="360"/>
       </w:pPr>
       <w:rPr>
-        <w:rFonts w:hint="default" w:ascii="Wingdings" w:hAnsi="Wingdings"/>
+        <w:rFonts w:ascii="Wingdings" w:hAnsi="Wingdings" w:hint="default"/>
       </w:rPr>
     </w:lvl>
     <w:lvl w:ilvl="6" w:tplc="0C090001" w:tentative="1">
@@ -1490,7 +2036,7 @@
         <w:ind w:left="5760" w:hanging="360"/>
       </w:pPr>
       <w:rPr>
-        <w:rFonts w:hint="default" w:ascii="Symbol" w:hAnsi="Symbol"/>
+        <w:rFonts w:ascii="Symbol" w:hAnsi="Symbol" w:hint="default"/>
       </w:rPr>
     </w:lvl>
     <w:lvl w:ilvl="7" w:tplc="0C090003" w:tentative="1">
@@ -1502,7 +2048,7 @@
         <w:ind w:left="6480" w:hanging="360"/>
       </w:pPr>
       <w:rPr>
-        <w:rFonts w:hint="default" w:ascii="Courier New" w:hAnsi="Courier New" w:cs="Courier New"/>
+        <w:rFonts w:ascii="Courier New" w:hAnsi="Courier New" w:cs="Courier New" w:hint="default"/>
       </w:rPr>
     </w:lvl>
     <w:lvl w:ilvl="8" w:tplc="0C090005" w:tentative="1">
@@ -1514,11 +2060,11 @@
         <w:ind w:left="7200" w:hanging="360"/>
       </w:pPr>
       <w:rPr>
-        <w:rFonts w:hint="default" w:ascii="Wingdings" w:hAnsi="Wingdings"/>
+        <w:rFonts w:ascii="Wingdings" w:hAnsi="Wingdings" w:hint="default"/>
       </w:rPr>
     </w:lvl>
   </w:abstractNum>
-  <w:abstractNum w:abstractNumId="4" w15:restartNumberingAfterBreak="0">
+  <w:abstractNum w:abstractNumId="8" w15:restartNumberingAfterBreak="0">
     <w:nsid w:val="6173423A"/>
     <w:multiLevelType w:val="hybridMultilevel"/>
     <w:tmpl w:val="EBEA165C"/>
@@ -1531,7 +2077,7 @@
         <w:ind w:left="720" w:hanging="360"/>
       </w:pPr>
       <w:rPr>
-        <w:rFonts w:hint="default" w:ascii="Symbol" w:hAnsi="Symbol"/>
+        <w:rFonts w:ascii="Symbol" w:hAnsi="Symbol" w:hint="default"/>
       </w:rPr>
     </w:lvl>
     <w:lvl w:ilvl="1" w:tplc="0C090003" w:tentative="1">
@@ -1543,7 +2089,7 @@
         <w:ind w:left="1440" w:hanging="360"/>
       </w:pPr>
       <w:rPr>
-        <w:rFonts w:hint="default" w:ascii="Courier New" w:hAnsi="Courier New" w:cs="Courier New"/>
+        <w:rFonts w:ascii="Courier New" w:hAnsi="Courier New" w:cs="Courier New" w:hint="default"/>
       </w:rPr>
     </w:lvl>
     <w:lvl w:ilvl="2" w:tplc="0C090005" w:tentative="1">
@@ -1555,7 +2101,7 @@
         <w:ind w:left="2160" w:hanging="360"/>
       </w:pPr>
       <w:rPr>
-        <w:rFonts w:hint="default" w:ascii="Wingdings" w:hAnsi="Wingdings"/>
+        <w:rFonts w:ascii="Wingdings" w:hAnsi="Wingdings" w:hint="default"/>
       </w:rPr>
     </w:lvl>
     <w:lvl w:ilvl="3" w:tplc="0C090001" w:tentative="1">
@@ -1567,7 +2113,7 @@
         <w:ind w:left="2880" w:hanging="360"/>
       </w:pPr>
       <w:rPr>
-        <w:rFonts w:hint="default" w:ascii="Symbol" w:hAnsi="Symbol"/>
+        <w:rFonts w:ascii="Symbol" w:hAnsi="Symbol" w:hint="default"/>
       </w:rPr>
     </w:lvl>
     <w:lvl w:ilvl="4" w:tplc="0C090003" w:tentative="1">
@@ -1579,7 +2125,7 @@
         <w:ind w:left="3600" w:hanging="360"/>
       </w:pPr>
       <w:rPr>
-        <w:rFonts w:hint="default" w:ascii="Courier New" w:hAnsi="Courier New" w:cs="Courier New"/>
+        <w:rFonts w:ascii="Courier New" w:hAnsi="Courier New" w:cs="Courier New" w:hint="default"/>
       </w:rPr>
     </w:lvl>
     <w:lvl w:ilvl="5" w:tplc="0C090005" w:tentative="1">
@@ -1591,7 +2137,7 @@
         <w:ind w:left="4320" w:hanging="360"/>
       </w:pPr>
       <w:rPr>
-        <w:rFonts w:hint="default" w:ascii="Wingdings" w:hAnsi="Wingdings"/>
+        <w:rFonts w:ascii="Wingdings" w:hAnsi="Wingdings" w:hint="default"/>
       </w:rPr>
     </w:lvl>
     <w:lvl w:ilvl="6" w:tplc="0C090001" w:tentative="1">
@@ -1603,7 +2149,7 @@
         <w:ind w:left="5040" w:hanging="360"/>
       </w:pPr>
       <w:rPr>
-        <w:rFonts w:hint="default" w:ascii="Symbol" w:hAnsi="Symbol"/>
+        <w:rFonts w:ascii="Symbol" w:hAnsi="Symbol" w:hint="default"/>
       </w:rPr>
     </w:lvl>
     <w:lvl w:ilvl="7" w:tplc="0C090003" w:tentative="1">
@@ -1615,7 +2161,7 @@
         <w:ind w:left="5760" w:hanging="360"/>
       </w:pPr>
       <w:rPr>
-        <w:rFonts w:hint="default" w:ascii="Courier New" w:hAnsi="Courier New" w:cs="Courier New"/>
+        <w:rFonts w:ascii="Courier New" w:hAnsi="Courier New" w:cs="Courier New" w:hint="default"/>
       </w:rPr>
     </w:lvl>
     <w:lvl w:ilvl="8" w:tplc="0C090005" w:tentative="1">
@@ -1627,15 +2173,15 @@
         <w:ind w:left="6480" w:hanging="360"/>
       </w:pPr>
       <w:rPr>
-        <w:rFonts w:hint="default" w:ascii="Wingdings" w:hAnsi="Wingdings"/>
+        <w:rFonts w:ascii="Wingdings" w:hAnsi="Wingdings" w:hint="default"/>
       </w:rPr>
     </w:lvl>
   </w:abstractNum>
-  <w:abstractNum w:abstractNumId="5" w15:restartNumberingAfterBreak="0">
+  <w:abstractNum w:abstractNumId="9" w15:restartNumberingAfterBreak="0">
     <w:nsid w:val="6226111C"/>
     <w:multiLevelType w:val="hybridMultilevel"/>
     <w:tmpl w:val="61F8C5D6"/>
-    <w:lvl w:ilvl="0">
+    <w:lvl w:ilvl="0" w:tplc="616A8B7A">
       <w:start w:val="1"/>
       <w:numFmt w:val="decimal"/>
       <w:lvlText w:val="%1."/>
@@ -1645,8 +2191,161 @@
         <w:ind w:left="360" w:hanging="360"/>
       </w:pPr>
     </w:lvl>
+    <w:lvl w:ilvl="1" w:tplc="2BD84CF4">
+      <w:numFmt w:val="decimal"/>
+      <w:lvlText w:val=""/>
+      <w:lvlJc w:val="left"/>
+    </w:lvl>
+    <w:lvl w:ilvl="2" w:tplc="79F63518">
+      <w:numFmt w:val="decimal"/>
+      <w:lvlText w:val=""/>
+      <w:lvlJc w:val="left"/>
+    </w:lvl>
+    <w:lvl w:ilvl="3" w:tplc="4F2CE4FE">
+      <w:numFmt w:val="decimal"/>
+      <w:lvlText w:val=""/>
+      <w:lvlJc w:val="left"/>
+    </w:lvl>
+    <w:lvl w:ilvl="4" w:tplc="ABB25384">
+      <w:numFmt w:val="decimal"/>
+      <w:lvlText w:val=""/>
+      <w:lvlJc w:val="left"/>
+    </w:lvl>
+    <w:lvl w:ilvl="5" w:tplc="6ADCE7D4">
+      <w:numFmt w:val="decimal"/>
+      <w:lvlText w:val=""/>
+      <w:lvlJc w:val="left"/>
+    </w:lvl>
+    <w:lvl w:ilvl="6" w:tplc="69A0AB24">
+      <w:numFmt w:val="decimal"/>
+      <w:lvlText w:val=""/>
+      <w:lvlJc w:val="left"/>
+    </w:lvl>
+    <w:lvl w:ilvl="7" w:tplc="FD60E80E">
+      <w:numFmt w:val="decimal"/>
+      <w:lvlText w:val=""/>
+      <w:lvlJc w:val="left"/>
+    </w:lvl>
+    <w:lvl w:ilvl="8" w:tplc="16367DA6">
+      <w:numFmt w:val="decimal"/>
+      <w:lvlText w:val=""/>
+      <w:lvlJc w:val="left"/>
+    </w:lvl>
   </w:abstractNum>
-  <w:abstractNum w:abstractNumId="6" w15:restartNumberingAfterBreak="0">
+  <w:abstractNum w:abstractNumId="10" w15:restartNumberingAfterBreak="0">
+    <w:nsid w:val="6C86174E"/>
+    <w:multiLevelType w:val="hybridMultilevel"/>
+    <w:tmpl w:val="5D3ACE20"/>
+    <w:lvl w:ilvl="0" w:tplc="0C090001">
+      <w:start w:val="1"/>
+      <w:numFmt w:val="bullet"/>
+      <w:lvlText w:val=""/>
+      <w:lvlJc w:val="left"/>
+      <w:pPr>
+        <w:ind w:left="1440" w:hanging="360"/>
+      </w:pPr>
+      <w:rPr>
+        <w:rFonts w:ascii="Symbol" w:hAnsi="Symbol" w:hint="default"/>
+      </w:rPr>
+    </w:lvl>
+    <w:lvl w:ilvl="1" w:tplc="0C090003" w:tentative="1">
+      <w:start w:val="1"/>
+      <w:numFmt w:val="bullet"/>
+      <w:lvlText w:val="o"/>
+      <w:lvlJc w:val="left"/>
+      <w:pPr>
+        <w:ind w:left="2160" w:hanging="360"/>
+      </w:pPr>
+      <w:rPr>
+        <w:rFonts w:ascii="Courier New" w:hAnsi="Courier New" w:cs="Courier New" w:hint="default"/>
+      </w:rPr>
+    </w:lvl>
+    <w:lvl w:ilvl="2" w:tplc="0C090005" w:tentative="1">
+      <w:start w:val="1"/>
+      <w:numFmt w:val="bullet"/>
+      <w:lvlText w:val=""/>
+      <w:lvlJc w:val="left"/>
+      <w:pPr>
+        <w:ind w:left="2880" w:hanging="360"/>
+      </w:pPr>
+      <w:rPr>
+        <w:rFonts w:ascii="Wingdings" w:hAnsi="Wingdings" w:hint="default"/>
+      </w:rPr>
+    </w:lvl>
+    <w:lvl w:ilvl="3" w:tplc="0C090001" w:tentative="1">
+      <w:start w:val="1"/>
+      <w:numFmt w:val="bullet"/>
+      <w:lvlText w:val=""/>
+      <w:lvlJc w:val="left"/>
+      <w:pPr>
+        <w:ind w:left="3600" w:hanging="360"/>
+      </w:pPr>
+      <w:rPr>
+        <w:rFonts w:ascii="Symbol" w:hAnsi="Symbol" w:hint="default"/>
+      </w:rPr>
+    </w:lvl>
+    <w:lvl w:ilvl="4" w:tplc="0C090003" w:tentative="1">
+      <w:start w:val="1"/>
+      <w:numFmt w:val="bullet"/>
+      <w:lvlText w:val="o"/>
+      <w:lvlJc w:val="left"/>
+      <w:pPr>
+        <w:ind w:left="4320" w:hanging="360"/>
+      </w:pPr>
+      <w:rPr>
+        <w:rFonts w:ascii="Courier New" w:hAnsi="Courier New" w:cs="Courier New" w:hint="default"/>
+      </w:rPr>
+    </w:lvl>
+    <w:lvl w:ilvl="5" w:tplc="0C090005" w:tentative="1">
+      <w:start w:val="1"/>
+      <w:numFmt w:val="bullet"/>
+      <w:lvlText w:val=""/>
+      <w:lvlJc w:val="left"/>
+      <w:pPr>
+        <w:ind w:left="5040" w:hanging="360"/>
+      </w:pPr>
+      <w:rPr>
+        <w:rFonts w:ascii="Wingdings" w:hAnsi="Wingdings" w:hint="default"/>
+      </w:rPr>
+    </w:lvl>
+    <w:lvl w:ilvl="6" w:tplc="0C090001" w:tentative="1">
+      <w:start w:val="1"/>
+      <w:numFmt w:val="bullet"/>
+      <w:lvlText w:val=""/>
+      <w:lvlJc w:val="left"/>
+      <w:pPr>
+        <w:ind w:left="5760" w:hanging="360"/>
+      </w:pPr>
+      <w:rPr>
+        <w:rFonts w:ascii="Symbol" w:hAnsi="Symbol" w:hint="default"/>
+      </w:rPr>
+    </w:lvl>
+    <w:lvl w:ilvl="7" w:tplc="0C090003" w:tentative="1">
+      <w:start w:val="1"/>
+      <w:numFmt w:val="bullet"/>
+      <w:lvlText w:val="o"/>
+      <w:lvlJc w:val="left"/>
+      <w:pPr>
+        <w:ind w:left="6480" w:hanging="360"/>
+      </w:pPr>
+      <w:rPr>
+        <w:rFonts w:ascii="Courier New" w:hAnsi="Courier New" w:cs="Courier New" w:hint="default"/>
+      </w:rPr>
+    </w:lvl>
+    <w:lvl w:ilvl="8" w:tplc="0C090005" w:tentative="1">
+      <w:start w:val="1"/>
+      <w:numFmt w:val="bullet"/>
+      <w:lvlText w:val=""/>
+      <w:lvlJc w:val="left"/>
+      <w:pPr>
+        <w:ind w:left="7200" w:hanging="360"/>
+      </w:pPr>
+      <w:rPr>
+        <w:rFonts w:ascii="Wingdings" w:hAnsi="Wingdings" w:hint="default"/>
+      </w:rPr>
+    </w:lvl>
+  </w:abstractNum>
+  <w:abstractNum w:abstractNumId="11" w15:restartNumberingAfterBreak="0">
     <w:nsid w:val="7F164F37"/>
     <w:multiLevelType w:val="hybridMultilevel"/>
     <w:tmpl w:val="5A5E2028"/>
@@ -1736,25 +2435,40 @@
     </w:lvl>
   </w:abstractNum>
   <w:num w:numId="1">
+    <w:abstractNumId w:val="11"/>
+  </w:num>
+  <w:num w:numId="2">
+    <w:abstractNumId w:val="9"/>
+  </w:num>
+  <w:num w:numId="3">
+    <w:abstractNumId w:val="1"/>
+  </w:num>
+  <w:num w:numId="4">
+    <w:abstractNumId w:val="2"/>
+  </w:num>
+  <w:num w:numId="5">
+    <w:abstractNumId w:val="4"/>
+  </w:num>
+  <w:num w:numId="6">
+    <w:abstractNumId w:val="7"/>
+  </w:num>
+  <w:num w:numId="7">
+    <w:abstractNumId w:val="8"/>
+  </w:num>
+  <w:num w:numId="8">
+    <w:abstractNumId w:val="10"/>
+  </w:num>
+  <w:num w:numId="9">
+    <w:abstractNumId w:val="3"/>
+  </w:num>
+  <w:num w:numId="10">
     <w:abstractNumId w:val="6"/>
   </w:num>
-  <w:num w:numId="2">
-    <w:abstractNumId w:val="5"/>
-  </w:num>
-  <w:num w:numId="3">
+  <w:num w:numId="11">
     <w:abstractNumId w:val="0"/>
   </w:num>
-  <w:num w:numId="4">
-    <w:abstractNumId w:val="1"/>
-  </w:num>
-  <w:num w:numId="5">
-    <w:abstractNumId w:val="2"/>
-  </w:num>
-  <w:num w:numId="6">
-    <w:abstractNumId w:val="3"/>
-  </w:num>
-  <w:num w:numId="7">
-    <w:abstractNumId w:val="4"/>
+  <w:num w:numId="12">
+    <w:abstractNumId w:val="5"/>
   </w:num>
 </w:numbering>
 </file>
@@ -1764,7 +2478,7 @@
   <w:docDefaults>
     <w:rPrDefault>
       <w:rPr>
-        <w:rFonts w:asciiTheme="minorHAnsi" w:hAnsiTheme="minorHAnsi" w:eastAsiaTheme="minorHAnsi" w:cstheme="minorBidi"/>
+        <w:rFonts w:asciiTheme="minorHAnsi" w:eastAsiaTheme="minorHAnsi" w:hAnsiTheme="minorHAnsi" w:cstheme="minorBidi"/>
         <w:sz w:val="22"/>
         <w:szCs w:val="22"/>
         <w:lang w:val="en-AU" w:eastAsia="en-US" w:bidi="ar-SA"/>
@@ -1779,14 +2493,14 @@
   <w:latentStyles w:defLockedState="0" w:defUIPriority="99" w:defSemiHidden="0" w:defUnhideWhenUsed="0" w:defQFormat="0" w:count="376">
     <w:lsdException w:name="Normal" w:uiPriority="0" w:qFormat="1"/>
     <w:lsdException w:name="heading 1" w:uiPriority="9" w:qFormat="1"/>
-    <w:lsdException w:name="heading 2" w:uiPriority="0" w:semiHidden="1" w:unhideWhenUsed="1" w:qFormat="1"/>
-    <w:lsdException w:name="heading 3" w:uiPriority="9" w:semiHidden="1" w:unhideWhenUsed="1" w:qFormat="1"/>
-    <w:lsdException w:name="heading 4" w:uiPriority="9" w:semiHidden="1" w:unhideWhenUsed="1" w:qFormat="1"/>
-    <w:lsdException w:name="heading 5" w:uiPriority="9" w:semiHidden="1" w:unhideWhenUsed="1" w:qFormat="1"/>
-    <w:lsdException w:name="heading 6" w:uiPriority="9" w:semiHidden="1" w:unhideWhenUsed="1" w:qFormat="1"/>
-    <w:lsdException w:name="heading 7" w:uiPriority="9" w:semiHidden="1" w:unhideWhenUsed="1" w:qFormat="1"/>
-    <w:lsdException w:name="heading 8" w:uiPriority="9" w:semiHidden="1" w:unhideWhenUsed="1" w:qFormat="1"/>
-    <w:lsdException w:name="heading 9" w:uiPriority="9" w:semiHidden="1" w:unhideWhenUsed="1" w:qFormat="1"/>
+    <w:lsdException w:name="heading 2" w:semiHidden="1" w:uiPriority="0" w:unhideWhenUsed="1" w:qFormat="1"/>
+    <w:lsdException w:name="heading 3" w:semiHidden="1" w:uiPriority="9" w:unhideWhenUsed="1" w:qFormat="1"/>
+    <w:lsdException w:name="heading 4" w:semiHidden="1" w:uiPriority="9" w:unhideWhenUsed="1" w:qFormat="1"/>
+    <w:lsdException w:name="heading 5" w:semiHidden="1" w:uiPriority="9" w:unhideWhenUsed="1" w:qFormat="1"/>
+    <w:lsdException w:name="heading 6" w:semiHidden="1" w:uiPriority="9" w:unhideWhenUsed="1" w:qFormat="1"/>
+    <w:lsdException w:name="heading 7" w:semiHidden="1" w:uiPriority="9" w:unhideWhenUsed="1" w:qFormat="1"/>
+    <w:lsdException w:name="heading 8" w:semiHidden="1" w:uiPriority="9" w:unhideWhenUsed="1" w:qFormat="1"/>
+    <w:lsdException w:name="heading 9" w:semiHidden="1" w:uiPriority="9" w:unhideWhenUsed="1" w:qFormat="1"/>
     <w:lsdException w:name="index 1" w:semiHidden="1" w:unhideWhenUsed="1"/>
     <w:lsdException w:name="index 2" w:semiHidden="1" w:unhideWhenUsed="1"/>
     <w:lsdException w:name="index 3" w:semiHidden="1" w:unhideWhenUsed="1"/>
@@ -1796,22 +2510,22 @@
     <w:lsdException w:name="index 7" w:semiHidden="1" w:unhideWhenUsed="1"/>
     <w:lsdException w:name="index 8" w:semiHidden="1" w:unhideWhenUsed="1"/>
     <w:lsdException w:name="index 9" w:semiHidden="1" w:unhideWhenUsed="1"/>
-    <w:lsdException w:name="toc 1" w:uiPriority="39" w:semiHidden="1" w:unhideWhenUsed="1"/>
-    <w:lsdException w:name="toc 2" w:uiPriority="39" w:semiHidden="1" w:unhideWhenUsed="1"/>
-    <w:lsdException w:name="toc 3" w:uiPriority="39" w:semiHidden="1" w:unhideWhenUsed="1"/>
-    <w:lsdException w:name="toc 4" w:uiPriority="39" w:semiHidden="1" w:unhideWhenUsed="1"/>
-    <w:lsdException w:name="toc 5" w:uiPriority="39" w:semiHidden="1" w:unhideWhenUsed="1"/>
-    <w:lsdException w:name="toc 6" w:uiPriority="39" w:semiHidden="1" w:unhideWhenUsed="1"/>
-    <w:lsdException w:name="toc 7" w:uiPriority="39" w:semiHidden="1" w:unhideWhenUsed="1"/>
-    <w:lsdException w:name="toc 8" w:uiPriority="39" w:semiHidden="1" w:unhideWhenUsed="1"/>
-    <w:lsdException w:name="toc 9" w:uiPriority="39" w:semiHidden="1" w:unhideWhenUsed="1"/>
+    <w:lsdException w:name="toc 1" w:semiHidden="1" w:uiPriority="39" w:unhideWhenUsed="1"/>
+    <w:lsdException w:name="toc 2" w:semiHidden="1" w:uiPriority="39" w:unhideWhenUsed="1"/>
+    <w:lsdException w:name="toc 3" w:semiHidden="1" w:uiPriority="39" w:unhideWhenUsed="1"/>
+    <w:lsdException w:name="toc 4" w:semiHidden="1" w:uiPriority="39" w:unhideWhenUsed="1"/>
+    <w:lsdException w:name="toc 5" w:semiHidden="1" w:uiPriority="39" w:unhideWhenUsed="1"/>
+    <w:lsdException w:name="toc 6" w:semiHidden="1" w:uiPriority="39" w:unhideWhenUsed="1"/>
+    <w:lsdException w:name="toc 7" w:semiHidden="1" w:uiPriority="39" w:unhideWhenUsed="1"/>
+    <w:lsdException w:name="toc 8" w:semiHidden="1" w:uiPriority="39" w:unhideWhenUsed="1"/>
+    <w:lsdException w:name="toc 9" w:semiHidden="1" w:uiPriority="39" w:unhideWhenUsed="1"/>
     <w:lsdException w:name="Normal Indent" w:semiHidden="1" w:unhideWhenUsed="1"/>
     <w:lsdException w:name="footnote text" w:semiHidden="1" w:unhideWhenUsed="1"/>
     <w:lsdException w:name="annotation text" w:semiHidden="1" w:unhideWhenUsed="1"/>
     <w:lsdException w:name="header" w:semiHidden="1" w:unhideWhenUsed="1"/>
     <w:lsdException w:name="footer" w:semiHidden="1" w:unhideWhenUsed="1"/>
     <w:lsdException w:name="index heading" w:semiHidden="1" w:unhideWhenUsed="1"/>
-    <w:lsdException w:name="caption" w:uiPriority="35" w:semiHidden="1" w:unhideWhenUsed="1" w:qFormat="1"/>
+    <w:lsdException w:name="caption" w:semiHidden="1" w:uiPriority="35" w:unhideWhenUsed="1" w:qFormat="1"/>
     <w:lsdException w:name="table of figures" w:semiHidden="1" w:unhideWhenUsed="1"/>
     <w:lsdException w:name="envelope address" w:semiHidden="1" w:unhideWhenUsed="1"/>
     <w:lsdException w:name="envelope return" w:semiHidden="1" w:unhideWhenUsed="1"/>
@@ -1842,7 +2556,7 @@
     <w:lsdException w:name="Title" w:uiPriority="10" w:qFormat="1"/>
     <w:lsdException w:name="Closing" w:semiHidden="1" w:unhideWhenUsed="1"/>
     <w:lsdException w:name="Signature" w:semiHidden="1" w:unhideWhenUsed="1"/>
-    <w:lsdException w:name="Default Paragraph Font" w:uiPriority="1" w:semiHidden="1" w:unhideWhenUsed="1"/>
+    <w:lsdException w:name="Default Paragraph Font" w:semiHidden="1" w:uiPriority="1" w:unhideWhenUsed="1"/>
     <w:lsdException w:name="Body Text" w:semiHidden="1" w:unhideWhenUsed="1"/>
     <w:lsdException w:name="Body Text Indent" w:semiHidden="1" w:unhideWhenUsed="1"/>
     <w:lsdException w:name="List Continue" w:semiHidden="1" w:unhideWhenUsed="1"/>
@@ -2042,13 +2756,8 @@
     <w:lsdException w:name="Subtle Reference" w:uiPriority="31" w:qFormat="1"/>
     <w:lsdException w:name="Intense Reference" w:uiPriority="32" w:qFormat="1"/>
     <w:lsdException w:name="Book Title" w:uiPriority="33" w:qFormat="1"/>
-    <w:lsdException w:name="Bibliography" w:uiPriority="37" w:semiHidden="1" w:unhideWhenUsed="1"/>
-    <w:lsdException w:name="TOC Heading" w:uiPriority="39" w:semiHidden="1" w:unhideWhenUsed="1" w:qFormat="1"/>
-    <w:lsdException w:name="Plain Table 5" w:semiHidden="1" w:unhideWhenUsed="1"/>
-    <w:lsdException w:name="Grid Table Light" w:semiHidden="1" w:unhideWhenUsed="1"/>
-    <w:lsdException w:name="Grid Table 1 Light" w:semiHidden="1" w:unhideWhenUsed="1"/>
-    <w:lsdException w:name="Grid Table 2" w:semiHidden="1" w:unhideWhenUsed="1"/>
-    <w:lsdException w:name="Grid Table 3" w:semiHidden="1" w:unhideWhenUsed="1"/>
+    <w:lsdException w:name="Bibliography" w:semiHidden="1" w:uiPriority="37" w:unhideWhenUsed="1"/>
+    <w:lsdException w:name="TOC Heading" w:semiHidden="1" w:uiPriority="39" w:unhideWhenUsed="1" w:qFormat="1"/>
     <w:lsdException w:name="Grid Table 4" w:uiPriority="49"/>
     <w:lsdException w:name="Grid Table 5 Dark" w:uiPriority="50"/>
     <w:lsdException w:name="Grid Table 6 Colorful" w:uiPriority="51"/>
@@ -2150,7 +2859,7 @@
     <w:lsdException w:name="Unresolved Mention" w:semiHidden="1" w:unhideWhenUsed="1"/>
     <w:lsdException w:name="Smart Link" w:semiHidden="1" w:unhideWhenUsed="1"/>
   </w:latentStyles>
-  <w:style w:type="paragraph" w:styleId="Normal" w:default="1">
+  <w:style w:type="paragraph" w:default="1" w:styleId="Normal">
     <w:name w:val="Normal"/>
     <w:qFormat/>
   </w:style>
@@ -2167,20 +2876,20 @@
       <w:outlineLvl w:val="1"/>
     </w:pPr>
     <w:rPr>
-      <w:rFonts w:ascii="Arial" w:hAnsi="Arial" w:eastAsia="Times New Roman" w:cs="Times New Roman"/>
+      <w:rFonts w:ascii="Arial" w:eastAsia="Times New Roman" w:hAnsi="Arial" w:cs="Times New Roman"/>
       <w:b/>
       <w:sz w:val="24"/>
       <w:szCs w:val="24"/>
       <w:lang w:val="en-US"/>
     </w:rPr>
   </w:style>
-  <w:style w:type="character" w:styleId="DefaultParagraphFont" w:default="1">
+  <w:style w:type="character" w:default="1" w:styleId="DefaultParagraphFont">
     <w:name w:val="Default Paragraph Font"/>
     <w:uiPriority w:val="1"/>
     <w:semiHidden/>
     <w:unhideWhenUsed/>
   </w:style>
-  <w:style w:type="table" w:styleId="TableNormal" w:default="1">
+  <w:style w:type="table" w:default="1" w:styleId="TableNormal">
     <w:name w:val="Normal Table"/>
     <w:uiPriority w:val="99"/>
     <w:semiHidden/>
@@ -2195,7 +2904,7 @@
       </w:tblCellMar>
     </w:tblPr>
   </w:style>
-  <w:style w:type="numbering" w:styleId="NoList" w:default="1">
+  <w:style w:type="numbering" w:default="1" w:styleId="NoList">
     <w:name w:val="No List"/>
     <w:uiPriority w:val="99"/>
     <w:semiHidden/>
@@ -2212,20 +2921,20 @@
       <w:contextualSpacing/>
     </w:pPr>
   </w:style>
-  <w:style w:type="character" w:styleId="Heading2Char" w:customStyle="1">
+  <w:style w:type="character" w:customStyle="1" w:styleId="Heading2Char">
     <w:name w:val="Heading 2 Char"/>
     <w:basedOn w:val="DefaultParagraphFont"/>
     <w:link w:val="Heading2"/>
     <w:rsid w:val="00D96855"/>
     <w:rPr>
-      <w:rFonts w:ascii="Arial" w:hAnsi="Arial" w:eastAsia="Times New Roman" w:cs="Times New Roman"/>
+      <w:rFonts w:ascii="Arial" w:eastAsia="Times New Roman" w:hAnsi="Arial" w:cs="Times New Roman"/>
       <w:b/>
       <w:sz w:val="24"/>
       <w:szCs w:val="24"/>
       <w:lang w:val="en-US"/>
     </w:rPr>
   </w:style>
-  <w:style w:type="paragraph" w:styleId="tableleft" w:customStyle="1">
+  <w:style w:type="paragraph" w:customStyle="1" w:styleId="tableleft">
     <w:name w:val="table_left"/>
     <w:basedOn w:val="Normal"/>
     <w:rsid w:val="00D96855"/>
@@ -2233,13 +2942,13 @@
       <w:spacing w:before="20" w:after="20" w:line="220" w:lineRule="exact"/>
     </w:pPr>
     <w:rPr>
-      <w:rFonts w:ascii="Times" w:hAnsi="Times" w:eastAsia="Times New Roman" w:cs="Times New Roman"/>
+      <w:rFonts w:ascii="Times" w:eastAsia="Times New Roman" w:hAnsi="Times" w:cs="Times New Roman"/>
       <w:b/>
       <w:szCs w:val="24"/>
       <w:lang w:val="en-US"/>
     </w:rPr>
   </w:style>
-  <w:style w:type="paragraph" w:styleId="tableright" w:customStyle="1">
+  <w:style w:type="paragraph" w:customStyle="1" w:styleId="tableright">
     <w:name w:val="table_right"/>
     <w:basedOn w:val="tableleft"/>
     <w:rsid w:val="00D96855"/>
@@ -2247,7 +2956,7 @@
       <w:b w:val="0"/>
     </w:rPr>
   </w:style>
-  <w:style w:type="paragraph" w:styleId="line" w:customStyle="1">
+  <w:style w:type="paragraph" w:customStyle="1" w:styleId="line">
     <w:name w:val="line"/>
     <w:basedOn w:val="tableleft"/>
     <w:rsid w:val="00D96855"/>
@@ -2557,6 +3266,21 @@
 </file>
 
 <file path=customXml/item1.xml><?xml version="1.0" encoding="utf-8"?>
+<p:properties xmlns:p="http://schemas.microsoft.com/office/2006/metadata/properties" xmlns:xsi="http://www.w3.org/2001/XMLSchema-instance" xmlns:pc="http://schemas.microsoft.com/office/infopath/2007/PartnerControls">
+  <documentManagement/>
+</p:properties>
+</file>
+
+<file path=customXml/item2.xml><?xml version="1.0" encoding="utf-8"?>
+<?mso-contentType ?>
+<FormTemplates xmlns="http://schemas.microsoft.com/sharepoint/v3/contenttype/forms">
+  <Display>DocumentLibraryForm</Display>
+  <Edit>DocumentLibraryForm</Edit>
+  <New>DocumentLibraryForm</New>
+</FormTemplates>
+</file>
+
+<file path=customXml/item3.xml><?xml version="1.0" encoding="utf-8"?>
 <ct:contentTypeSchema xmlns:ct="http://schemas.microsoft.com/office/2006/metadata/contentType" xmlns:ma="http://schemas.microsoft.com/office/2006/metadata/properties/metaAttributes" ct:_="" ma:_="" ma:contentTypeName="Document" ma:contentTypeID="0x0101001D1370891A6A3D40AD82BB7F656CD3EB" ma:contentTypeVersion="6" ma:contentTypeDescription="Create a new document." ma:contentTypeScope="" ma:versionID="76c47136363be288e9910868c5aacab5">
   <xsd:schema xmlns:xsd="http://www.w3.org/2001/XMLSchema" xmlns:xs="http://www.w3.org/2001/XMLSchema" xmlns:p="http://schemas.microsoft.com/office/2006/metadata/properties" xmlns:ns2="5be39e7a-4ec2-4096-a8f2-748a8dad7ee0" targetNamespace="http://schemas.microsoft.com/office/2006/metadata/properties" ma:root="true" ma:fieldsID="b267d9ed5ed76370d69332391e9c4c8f" ns2:_="">
     <xsd:import namespace="5be39e7a-4ec2-4096-a8f2-748a8dad7ee0"/>
@@ -2714,29 +3438,37 @@
 </ct:contentTypeSchema>
 </file>
 
-<file path=customXml/item2.xml><?xml version="1.0" encoding="utf-8"?>
-<?mso-contentType ?>
-<FormTemplates xmlns="http://schemas.microsoft.com/sharepoint/v3/contenttype/forms">
-  <Display>DocumentLibraryForm</Display>
-  <Edit>DocumentLibraryForm</Edit>
-  <New>DocumentLibraryForm</New>
-</FormTemplates>
-</file>
-
-<file path=customXml/item3.xml><?xml version="1.0" encoding="utf-8"?>
-<p:properties xmlns:p="http://schemas.microsoft.com/office/2006/metadata/properties" xmlns:xsi="http://www.w3.org/2001/XMLSchema-instance" xmlns:pc="http://schemas.microsoft.com/office/infopath/2007/PartnerControls">
-  <documentManagement/>
-</p:properties>
-</file>
-
 <file path=customXml/itemProps1.xml><?xml version="1.0" encoding="utf-8"?>
-<ds:datastoreItem xmlns:ds="http://schemas.openxmlformats.org/officeDocument/2006/customXml" ds:itemID="{92C51C01-F570-4B4D-9BC0-5988AF5AD182}"/>
+<ds:datastoreItem xmlns:ds="http://schemas.openxmlformats.org/officeDocument/2006/customXml" ds:itemID="{8356DDC2-72DD-404B-B880-C020978DC3F9}">
+  <ds:schemaRefs>
+    <ds:schemaRef ds:uri="http://schemas.microsoft.com/office/2006/metadata/properties"/>
+    <ds:schemaRef ds:uri="http://schemas.microsoft.com/office/infopath/2007/PartnerControls"/>
+  </ds:schemaRefs>
+</ds:datastoreItem>
 </file>
 
 <file path=customXml/itemProps2.xml><?xml version="1.0" encoding="utf-8"?>
-<ds:datastoreItem xmlns:ds="http://schemas.openxmlformats.org/officeDocument/2006/customXml" ds:itemID="{0B693AFB-4C80-4545-93A0-5ED1185A5C8B}"/>
+<ds:datastoreItem xmlns:ds="http://schemas.openxmlformats.org/officeDocument/2006/customXml" ds:itemID="{0B693AFB-4C80-4545-93A0-5ED1185A5C8B}">
+  <ds:schemaRefs>
+    <ds:schemaRef ds:uri="http://schemas.microsoft.com/sharepoint/v3/contenttype/forms"/>
+  </ds:schemaRefs>
+</ds:datastoreItem>
 </file>
 
 <file path=customXml/itemProps3.xml><?xml version="1.0" encoding="utf-8"?>
-<ds:datastoreItem xmlns:ds="http://schemas.openxmlformats.org/officeDocument/2006/customXml" ds:itemID="{8356DDC2-72DD-404B-B880-C020978DC3F9}"/>
+<ds:datastoreItem xmlns:ds="http://schemas.openxmlformats.org/officeDocument/2006/customXml" ds:itemID="{92C51C01-F570-4B4D-9BC0-5988AF5AD182}">
+  <ds:schemaRefs>
+    <ds:schemaRef ds:uri="http://schemas.microsoft.com/office/2006/metadata/contentType"/>
+    <ds:schemaRef ds:uri="http://schemas.microsoft.com/office/2006/metadata/properties/metaAttributes"/>
+    <ds:schemaRef ds:uri="http://www.w3.org/2001/XMLSchema"/>
+    <ds:schemaRef ds:uri="http://schemas.microsoft.com/office/2006/metadata/properties"/>
+    <ds:schemaRef ds:uri="5be39e7a-4ec2-4096-a8f2-748a8dad7ee0"/>
+    <ds:schemaRef ds:uri="http://schemas.microsoft.com/office/2006/documentManagement/types"/>
+    <ds:schemaRef ds:uri="http://schemas.microsoft.com/office/infopath/2007/PartnerControls"/>
+    <ds:schemaRef ds:uri="http://schemas.openxmlformats.org/package/2006/metadata/core-properties"/>
+    <ds:schemaRef ds:uri="http://purl.org/dc/elements/1.1/"/>
+    <ds:schemaRef ds:uri="http://purl.org/dc/terms/"/>
+    <ds:schemaRef ds:uri="http://schemas.microsoft.com/internal/obd"/>
+  </ds:schemaRefs>
+</ds:datastoreItem>
 </file>
</xml_diff>